<commit_message>
Update Matrix Chain Multiplication.docx
</commit_message>
<xml_diff>
--- a/Matrix Chain Multiplication.docx
+++ b/Matrix Chain Multiplication.docx
@@ -2966,63 +2966,7 @@
           <w:szCs w:val="24"/>
           <w:highlight w:val="yellow"/>
         </w:rPr>
-        <w:t xml:space="preserve">Data Structure - </w:t>
-      </w:r>
-      <w:r>
-        <w:rPr>
-          <w:rFonts w:hint="default"/>
-          <w:b w:val="0"/>
-          <w:bCs w:val="0"/>
-          <w:i/>
-          <w:iCs/>
-          <w:color w:val="C00000"/>
-          <w:sz w:val="24"/>
-          <w:szCs w:val="24"/>
-          <w:highlight w:val="yellow"/>
-        </w:rPr>
-        <w:t>U</w:t>
-      </w:r>
-      <w:r>
-        <w:rPr>
-          <w:rFonts w:hint="default"/>
-          <w:b w:val="0"/>
-          <w:bCs w:val="0"/>
-          <w:i/>
-          <w:iCs/>
-          <w:color w:val="C00000"/>
-          <w:sz w:val="24"/>
-          <w:szCs w:val="24"/>
-          <w:highlight w:val="yellow"/>
-        </w:rPr>
-        <w:t xml:space="preserve">sed </w:t>
-      </w:r>
-      <w:r>
-        <w:rPr>
-          <w:rFonts w:hint="default"/>
-          <w:b w:val="0"/>
-          <w:bCs w:val="0"/>
-          <w:i/>
-          <w:iCs/>
-          <w:color w:val="C00000"/>
-          <w:sz w:val="24"/>
-          <w:szCs w:val="24"/>
-          <w:highlight w:val="yellow"/>
-        </w:rPr>
-        <w:t>D</w:t>
-      </w:r>
-      <w:r>
-        <w:rPr>
-          <w:rFonts w:hint="default"/>
-          <w:b w:val="0"/>
-          <w:bCs w:val="0"/>
-          <w:i/>
-          <w:iCs/>
-          <w:color w:val="C00000"/>
-          <w:sz w:val="24"/>
-          <w:szCs w:val="24"/>
-          <w:highlight w:val="yellow"/>
-        </w:rPr>
-        <w:t>uring Calculation Process:</w:t>
+        <w:t>Data Structure - Used During Calculation Process:</w:t>
       </w:r>
     </w:p>
     <w:p>
@@ -3203,9 +3147,52 @@
           <w:szCs w:val="24"/>
           <w:shd w:val="clear" w:color="FFFFFF" w:fill="D9D9D9"/>
         </w:rPr>
-        <w:t xml:space="preserve">Here, index 1, 2, and 3 means </w:t>
-      </w:r>
-      <w:r>
+        <w:t>Here, index 1, 2, and 3 means the multiplication from Matrix A1 to A3 and 3 &gt; 1. Then the Length of Matrix Chain equals to 3.</w:t>
+      </w:r>
+    </w:p>
+    <w:p>
+      <w:pPr>
+        <w:numPr>
+          <w:ilvl w:val="0"/>
+          <w:numId w:val="0"/>
+        </w:numPr>
+        <w:ind w:leftChars="0"/>
+        <w:jc w:val="both"/>
+        <w:rPr>
+          <w:b w:val="0"/>
+          <w:bCs w:val="0"/>
+          <w:i/>
+          <w:iCs/>
+          <w:color w:val="C00000"/>
+          <w:sz w:val="24"/>
+          <w:szCs w:val="24"/>
+          <w:highlight w:val="yellow"/>
+          <w:shd w:val="clear" w:color="FFFFFF" w:fill="D9D9D9"/>
+        </w:rPr>
+      </w:pPr>
+      <w:r>
+        <w:rPr>
+          <w:b w:val="0"/>
+          <w:bCs w:val="0"/>
+          <w:i/>
+          <w:iCs/>
+          <w:color w:val="C00000"/>
+          <w:sz w:val="24"/>
+          <w:szCs w:val="24"/>
+          <w:highlight w:val="yellow"/>
+          <w:shd w:val="clear" w:color="FFFFFF" w:fill="D9D9D9"/>
+        </w:rPr>
+        <w:t>Prerequisite:</w:t>
+      </w:r>
+    </w:p>
+    <w:p>
+      <w:pPr>
+        <w:numPr>
+          <w:ilvl w:val="0"/>
+          <w:numId w:val="1"/>
+        </w:numPr>
+        <w:ind w:left="420" w:leftChars="0" w:hanging="420" w:firstLineChars="0"/>
+        <w:jc w:val="both"/>
         <w:rPr>
           <w:b w:val="0"/>
           <w:bCs w:val="0"/>
@@ -3216,8 +3203,7 @@
           <w:szCs w:val="24"/>
           <w:shd w:val="clear" w:color="FFFFFF" w:fill="D9D9D9"/>
         </w:rPr>
-        <w:t xml:space="preserve">the </w:t>
-      </w:r>
+      </w:pPr>
       <w:r>
         <w:rPr>
           <w:b w:val="0"/>
@@ -3229,9 +3215,17 @@
           <w:szCs w:val="24"/>
           <w:shd w:val="clear" w:color="FFFFFF" w:fill="D9D9D9"/>
         </w:rPr>
-        <w:t>multiplication from Matrix A1 to A3 and 3 &gt; 1</w:t>
-      </w:r>
-      <w:r>
+        <w:t>The size of A1 equals to p0, p1;</w:t>
+      </w:r>
+    </w:p>
+    <w:p>
+      <w:pPr>
+        <w:numPr>
+          <w:ilvl w:val="0"/>
+          <w:numId w:val="1"/>
+        </w:numPr>
+        <w:ind w:left="420" w:leftChars="0" w:hanging="420" w:firstLineChars="0"/>
+        <w:jc w:val="both"/>
         <w:rPr>
           <w:b w:val="0"/>
           <w:bCs w:val="0"/>
@@ -3242,17 +3236,215 @@
           <w:szCs w:val="24"/>
           <w:shd w:val="clear" w:color="FFFFFF" w:fill="D9D9D9"/>
         </w:rPr>
-        <w:t>. Then the Length of Matrix Chain equals to 3.</w:t>
-      </w:r>
-    </w:p>
-    <w:p>
-      <w:pPr>
-        <w:numPr>
-          <w:ilvl w:val="0"/>
-          <w:numId w:val="0"/>
-        </w:numPr>
-        <w:ind w:leftChars="0"/>
-        <w:jc w:val="both"/>
+      </w:pPr>
+      <w:r>
+        <w:rPr>
+          <w:b w:val="0"/>
+          <w:bCs w:val="0"/>
+          <w:i/>
+          <w:iCs/>
+          <w:color w:val="7030A0"/>
+          <w:sz w:val="24"/>
+          <w:szCs w:val="24"/>
+          <w:shd w:val="clear" w:color="FFFFFF" w:fill="D9D9D9"/>
+        </w:rPr>
+        <w:t>The size of A2 equals to p1, p2;</w:t>
+      </w:r>
+    </w:p>
+    <w:p>
+      <w:pPr>
+        <w:numPr>
+          <w:ilvl w:val="0"/>
+          <w:numId w:val="1"/>
+        </w:numPr>
+        <w:ind w:left="420" w:leftChars="0" w:hanging="420" w:firstLineChars="0"/>
+        <w:jc w:val="both"/>
+        <w:rPr>
+          <w:b w:val="0"/>
+          <w:bCs w:val="0"/>
+          <w:i/>
+          <w:iCs/>
+          <w:color w:val="7030A0"/>
+          <w:sz w:val="24"/>
+          <w:szCs w:val="24"/>
+          <w:shd w:val="clear" w:color="FFFFFF" w:fill="D9D9D9"/>
+        </w:rPr>
+      </w:pPr>
+      <w:r>
+        <w:rPr>
+          <w:b w:val="0"/>
+          <w:bCs w:val="0"/>
+          <w:i/>
+          <w:iCs/>
+          <w:color w:val="7030A0"/>
+          <w:sz w:val="24"/>
+          <w:szCs w:val="24"/>
+          <w:shd w:val="clear" w:color="FFFFFF" w:fill="D9D9D9"/>
+        </w:rPr>
+        <w:t>The size of A3 equals to p2, p3;</w:t>
+      </w:r>
+    </w:p>
+    <w:p>
+      <w:pPr>
+        <w:numPr>
+          <w:ilvl w:val="0"/>
+          <w:numId w:val="7"/>
+        </w:numPr>
+        <w:ind w:left="425" w:leftChars="0" w:hanging="425" w:firstLineChars="0"/>
+        <w:jc w:val="both"/>
+        <w:rPr>
+          <w:b w:val="0"/>
+          <w:bCs w:val="0"/>
+          <w:i/>
+          <w:iCs/>
+          <w:color w:val="7030A0"/>
+          <w:sz w:val="24"/>
+          <w:szCs w:val="24"/>
+          <w:highlight w:val="none"/>
+          <w:shd w:val="clear" w:color="FFFFFF" w:fill="D9D9D9"/>
+        </w:rPr>
+      </w:pPr>
+      <w:r>
+        <w:rPr>
+          <w:b w:val="0"/>
+          <w:bCs w:val="0"/>
+          <w:i/>
+          <w:iCs/>
+          <w:color w:val="7030A0"/>
+          <w:sz w:val="24"/>
+          <w:szCs w:val="24"/>
+          <w:highlight w:val="none"/>
+          <w:shd w:val="clear" w:color="FFFFFF" w:fill="D9D9D9"/>
+        </w:rPr>
+        <w:t>L = 2, which means the length of Matrix Multiplication Chain equals to 2:</w:t>
+      </w:r>
+    </w:p>
+    <w:p>
+      <w:pPr>
+        <w:numPr>
+          <w:ilvl w:val="0"/>
+          <w:numId w:val="8"/>
+        </w:numPr>
+        <w:ind w:left="420" w:leftChars="0" w:hanging="420" w:firstLineChars="0"/>
+        <w:jc w:val="both"/>
+        <w:rPr>
+          <w:b w:val="0"/>
+          <w:bCs w:val="0"/>
+          <w:i/>
+          <w:iCs/>
+          <w:color w:val="7030A0"/>
+          <w:sz w:val="24"/>
+          <w:szCs w:val="24"/>
+          <w:highlight w:val="none"/>
+          <w:shd w:val="clear" w:color="FFFFFF" w:fill="D9D9D9"/>
+        </w:rPr>
+      </w:pPr>
+      <w:r>
+        <w:rPr>
+          <w:b w:val="0"/>
+          <w:bCs w:val="0"/>
+          <w:i/>
+          <w:iCs/>
+          <w:color w:val="7030A0"/>
+          <w:sz w:val="24"/>
+          <w:szCs w:val="24"/>
+          <w:highlight w:val="none"/>
+          <w:shd w:val="clear" w:color="FFFFFF" w:fill="D9D9D9"/>
+        </w:rPr>
+        <w:t>The Situation Of A1 * A2 -- m[ 1, 2 ]:</w:t>
+      </w:r>
+    </w:p>
+    <w:p>
+      <w:pPr>
+        <w:numPr>
+          <w:ilvl w:val="0"/>
+          <w:numId w:val="0"/>
+        </w:numPr>
+        <w:ind w:leftChars="200"/>
+        <w:jc w:val="both"/>
+        <w:rPr>
+          <w:b w:val="0"/>
+          <w:bCs w:val="0"/>
+          <w:i/>
+          <w:iCs/>
+          <w:color w:val="7030A0"/>
+          <w:sz w:val="24"/>
+          <w:szCs w:val="24"/>
+          <w:highlight w:val="none"/>
+          <w:shd w:val="clear" w:color="FFFFFF" w:fill="D9D9D9"/>
+        </w:rPr>
+      </w:pPr>
+      <w:r>
+        <w:rPr>
+          <w:b w:val="0"/>
+          <w:bCs w:val="0"/>
+          <w:i/>
+          <w:iCs/>
+          <w:color w:val="7030A0"/>
+          <w:sz w:val="24"/>
+          <w:szCs w:val="24"/>
+          <w:highlight w:val="none"/>
+          <w:shd w:val="clear" w:color="FFFFFF" w:fill="D9D9D9"/>
+        </w:rPr>
+        <w:t>Size of A1 * A2 = p0 * p2;</w:t>
+      </w:r>
+    </w:p>
+    <w:p>
+      <w:pPr>
+        <w:numPr>
+          <w:ilvl w:val="0"/>
+          <w:numId w:val="0"/>
+        </w:numPr>
+        <w:ind w:leftChars="200"/>
+        <w:jc w:val="both"/>
+        <w:rPr>
+          <w:b w:val="0"/>
+          <w:bCs w:val="0"/>
+          <w:i/>
+          <w:iCs/>
+          <w:color w:val="7030A0"/>
+          <w:sz w:val="24"/>
+          <w:szCs w:val="24"/>
+          <w:highlight w:val="none"/>
+          <w:shd w:val="clear" w:color="FFFFFF" w:fill="D9D9D9"/>
+        </w:rPr>
+      </w:pPr>
+      <w:r>
+        <w:rPr>
+          <w:b w:val="0"/>
+          <w:bCs w:val="0"/>
+          <w:i/>
+          <w:iCs/>
+          <w:color w:val="7030A0"/>
+          <w:sz w:val="24"/>
+          <w:szCs w:val="24"/>
+          <w:highlight w:val="none"/>
+          <w:shd w:val="clear" w:color="FFFFFF" w:fill="D9D9D9"/>
+        </w:rPr>
+        <w:t>Cost of A1 * A2 = p0 * p1 * p2;</w:t>
+      </w:r>
+    </w:p>
+    <w:p>
+      <w:pPr>
+        <w:numPr>
+          <w:ilvl w:val="0"/>
+          <w:numId w:val="0"/>
+        </w:numPr>
+        <w:ind w:leftChars="200"/>
+        <w:jc w:val="both"/>
+        <w:rPr>
+          <w:b w:val="0"/>
+          <w:bCs w:val="0"/>
+          <w:i/>
+          <w:iCs/>
+          <w:color w:val="7030A0"/>
+          <w:sz w:val="24"/>
+          <w:szCs w:val="24"/>
+          <w:highlight w:val="none"/>
+          <w:shd w:val="clear" w:color="FFFFFF" w:fill="D9D9D9"/>
+        </w:rPr>
+      </w:pPr>
+      <w:r>
         <w:rPr>
           <w:b w:val="0"/>
           <w:bCs w:val="0"/>
@@ -3261,7 +3453,134 @@
           <w:color w:val="C00000"/>
           <w:sz w:val="24"/>
           <w:szCs w:val="24"/>
-          <w:highlight w:val="yellow"/>
+          <w:highlight w:val="none"/>
+          <w:shd w:val="clear" w:color="FFFFFF" w:fill="D9D9D9"/>
+        </w:rPr>
+        <w:t>m [ 1, 2 ] = p0 * p1 * p2;</w:t>
+      </w:r>
+    </w:p>
+    <w:p>
+      <w:pPr>
+        <w:numPr>
+          <w:ilvl w:val="0"/>
+          <w:numId w:val="8"/>
+        </w:numPr>
+        <w:ind w:left="420" w:leftChars="0" w:hanging="420" w:firstLineChars="0"/>
+        <w:jc w:val="both"/>
+        <w:rPr>
+          <w:b w:val="0"/>
+          <w:bCs w:val="0"/>
+          <w:i/>
+          <w:iCs/>
+          <w:color w:val="7030A0"/>
+          <w:sz w:val="24"/>
+          <w:szCs w:val="24"/>
+          <w:highlight w:val="none"/>
+          <w:shd w:val="clear" w:color="FFFFFF" w:fill="D9D9D9"/>
+        </w:rPr>
+      </w:pPr>
+      <w:r>
+        <w:rPr>
+          <w:b w:val="0"/>
+          <w:bCs w:val="0"/>
+          <w:i/>
+          <w:iCs/>
+          <w:color w:val="7030A0"/>
+          <w:sz w:val="24"/>
+          <w:szCs w:val="24"/>
+          <w:highlight w:val="none"/>
+          <w:shd w:val="clear" w:color="FFFFFF" w:fill="D9D9D9"/>
+        </w:rPr>
+        <w:t>The Situation Of A2 * A3 -- m[ 2, 3 ]:</w:t>
+      </w:r>
+    </w:p>
+    <w:p>
+      <w:pPr>
+        <w:numPr>
+          <w:ilvl w:val="0"/>
+          <w:numId w:val="0"/>
+        </w:numPr>
+        <w:ind w:leftChars="200"/>
+        <w:jc w:val="both"/>
+        <w:rPr>
+          <w:b w:val="0"/>
+          <w:bCs w:val="0"/>
+          <w:i/>
+          <w:iCs/>
+          <w:color w:val="7030A0"/>
+          <w:sz w:val="24"/>
+          <w:szCs w:val="24"/>
+          <w:highlight w:val="none"/>
+          <w:shd w:val="clear" w:color="FFFFFF" w:fill="D9D9D9"/>
+        </w:rPr>
+      </w:pPr>
+      <w:r>
+        <w:rPr>
+          <w:b w:val="0"/>
+          <w:bCs w:val="0"/>
+          <w:i/>
+          <w:iCs/>
+          <w:color w:val="7030A0"/>
+          <w:sz w:val="24"/>
+          <w:szCs w:val="24"/>
+          <w:highlight w:val="none"/>
+          <w:shd w:val="clear" w:color="FFFFFF" w:fill="D9D9D9"/>
+        </w:rPr>
+        <w:t>Size of A2 * A3 = p1 * p3;</w:t>
+      </w:r>
+    </w:p>
+    <w:p>
+      <w:pPr>
+        <w:numPr>
+          <w:ilvl w:val="0"/>
+          <w:numId w:val="0"/>
+        </w:numPr>
+        <w:ind w:leftChars="200"/>
+        <w:jc w:val="both"/>
+        <w:rPr>
+          <w:b w:val="0"/>
+          <w:bCs w:val="0"/>
+          <w:i/>
+          <w:iCs/>
+          <w:color w:val="7030A0"/>
+          <w:sz w:val="24"/>
+          <w:szCs w:val="24"/>
+          <w:highlight w:val="none"/>
+          <w:shd w:val="clear" w:color="FFFFFF" w:fill="D9D9D9"/>
+        </w:rPr>
+      </w:pPr>
+      <w:r>
+        <w:rPr>
+          <w:b w:val="0"/>
+          <w:bCs w:val="0"/>
+          <w:i/>
+          <w:iCs/>
+          <w:color w:val="7030A0"/>
+          <w:sz w:val="24"/>
+          <w:szCs w:val="24"/>
+          <w:highlight w:val="none"/>
+          <w:shd w:val="clear" w:color="FFFFFF" w:fill="D9D9D9"/>
+        </w:rPr>
+        <w:t>Cost of A2 * A3 = p1 * p2 *p3;</w:t>
+      </w:r>
+    </w:p>
+    <w:p>
+      <w:pPr>
+        <w:numPr>
+          <w:ilvl w:val="0"/>
+          <w:numId w:val="0"/>
+        </w:numPr>
+        <w:ind w:leftChars="200"/>
+        <w:jc w:val="both"/>
+        <w:rPr>
+          <w:b w:val="0"/>
+          <w:bCs w:val="0"/>
+          <w:i/>
+          <w:iCs/>
+          <w:color w:val="7030A0"/>
+          <w:sz w:val="24"/>
+          <w:szCs w:val="24"/>
+          <w:highlight w:val="none"/>
           <w:shd w:val="clear" w:color="FFFFFF" w:fill="D9D9D9"/>
         </w:rPr>
       </w:pPr>
@@ -3274,17 +3593,52 @@
           <w:color w:val="C00000"/>
           <w:sz w:val="24"/>
           <w:szCs w:val="24"/>
-          <w:highlight w:val="yellow"/>
-          <w:shd w:val="clear" w:color="FFFFFF" w:fill="D9D9D9"/>
-        </w:rPr>
-        <w:t>Prerequisite:</w:t>
-      </w:r>
-    </w:p>
-    <w:p>
-      <w:pPr>
-        <w:numPr>
-          <w:ilvl w:val="0"/>
-          <w:numId w:val="1"/>
+          <w:highlight w:val="none"/>
+          <w:shd w:val="clear" w:color="FFFFFF" w:fill="D9D9D9"/>
+        </w:rPr>
+        <w:t>m [ 2, 3 ] = p1 * p2 * p3;</w:t>
+      </w:r>
+    </w:p>
+    <w:p>
+      <w:pPr>
+        <w:numPr>
+          <w:ilvl w:val="0"/>
+          <w:numId w:val="7"/>
+        </w:numPr>
+        <w:ind w:left="425" w:leftChars="0" w:hanging="425" w:firstLineChars="0"/>
+        <w:jc w:val="both"/>
+        <w:rPr>
+          <w:b w:val="0"/>
+          <w:bCs w:val="0"/>
+          <w:i/>
+          <w:iCs/>
+          <w:color w:val="7030A0"/>
+          <w:sz w:val="24"/>
+          <w:szCs w:val="24"/>
+          <w:highlight w:val="none"/>
+          <w:shd w:val="clear" w:color="FFFFFF" w:fill="D9D9D9"/>
+        </w:rPr>
+      </w:pPr>
+      <w:r>
+        <w:rPr>
+          <w:b w:val="0"/>
+          <w:bCs w:val="0"/>
+          <w:i/>
+          <w:iCs/>
+          <w:color w:val="7030A0"/>
+          <w:sz w:val="24"/>
+          <w:szCs w:val="24"/>
+          <w:highlight w:val="none"/>
+          <w:shd w:val="clear" w:color="FFFFFF" w:fill="D9D9D9"/>
+        </w:rPr>
+        <w:t>L = 3, which means the length of Matrix Multiplication Chain equals to 3:</w:t>
+      </w:r>
+    </w:p>
+    <w:p>
+      <w:pPr>
+        <w:numPr>
+          <w:ilvl w:val="0"/>
+          <w:numId w:val="9"/>
         </w:numPr>
         <w:ind w:left="420" w:leftChars="0" w:hanging="420" w:firstLineChars="0"/>
         <w:jc w:val="both"/>
@@ -3296,6 +3650,7 @@
           <w:color w:val="7030A0"/>
           <w:sz w:val="24"/>
           <w:szCs w:val="24"/>
+          <w:highlight w:val="none"/>
           <w:shd w:val="clear" w:color="FFFFFF" w:fill="D9D9D9"/>
         </w:rPr>
       </w:pPr>
@@ -3308,516 +3663,6 @@
           <w:color w:val="7030A0"/>
           <w:sz w:val="24"/>
           <w:szCs w:val="24"/>
-          <w:shd w:val="clear" w:color="FFFFFF" w:fill="D9D9D9"/>
-        </w:rPr>
-        <w:t>The size of A1 equals to p0, p1;</w:t>
-      </w:r>
-    </w:p>
-    <w:p>
-      <w:pPr>
-        <w:numPr>
-          <w:ilvl w:val="0"/>
-          <w:numId w:val="1"/>
-        </w:numPr>
-        <w:ind w:left="420" w:leftChars="0" w:hanging="420" w:firstLineChars="0"/>
-        <w:jc w:val="both"/>
-        <w:rPr>
-          <w:b w:val="0"/>
-          <w:bCs w:val="0"/>
-          <w:i/>
-          <w:iCs/>
-          <w:color w:val="7030A0"/>
-          <w:sz w:val="24"/>
-          <w:szCs w:val="24"/>
-          <w:shd w:val="clear" w:color="FFFFFF" w:fill="D9D9D9"/>
-        </w:rPr>
-      </w:pPr>
-      <w:r>
-        <w:rPr>
-          <w:b w:val="0"/>
-          <w:bCs w:val="0"/>
-          <w:i/>
-          <w:iCs/>
-          <w:color w:val="7030A0"/>
-          <w:sz w:val="24"/>
-          <w:szCs w:val="24"/>
-          <w:shd w:val="clear" w:color="FFFFFF" w:fill="D9D9D9"/>
-        </w:rPr>
-        <w:t>The size of A2 equals to p1, p2;</w:t>
-      </w:r>
-    </w:p>
-    <w:p>
-      <w:pPr>
-        <w:numPr>
-          <w:ilvl w:val="0"/>
-          <w:numId w:val="1"/>
-        </w:numPr>
-        <w:ind w:left="420" w:leftChars="0" w:hanging="420" w:firstLineChars="0"/>
-        <w:jc w:val="both"/>
-        <w:rPr>
-          <w:b w:val="0"/>
-          <w:bCs w:val="0"/>
-          <w:i/>
-          <w:iCs/>
-          <w:color w:val="7030A0"/>
-          <w:sz w:val="24"/>
-          <w:szCs w:val="24"/>
-          <w:shd w:val="clear" w:color="FFFFFF" w:fill="D9D9D9"/>
-        </w:rPr>
-      </w:pPr>
-      <w:r>
-        <w:rPr>
-          <w:b w:val="0"/>
-          <w:bCs w:val="0"/>
-          <w:i/>
-          <w:iCs/>
-          <w:color w:val="7030A0"/>
-          <w:sz w:val="24"/>
-          <w:szCs w:val="24"/>
-          <w:shd w:val="clear" w:color="FFFFFF" w:fill="D9D9D9"/>
-        </w:rPr>
-        <w:t>The size of A3 equals to p2, p3;</w:t>
-      </w:r>
-    </w:p>
-    <w:p>
-      <w:pPr>
-        <w:numPr>
-          <w:numId w:val="0"/>
-        </w:numPr>
-        <w:ind w:leftChars="0"/>
-        <w:jc w:val="both"/>
-        <w:rPr>
-          <w:b w:val="0"/>
-          <w:bCs w:val="0"/>
-          <w:i/>
-          <w:iCs/>
-          <w:color w:val="7030A0"/>
-          <w:sz w:val="24"/>
-          <w:szCs w:val="24"/>
-          <w:shd w:val="clear" w:color="FFFFFF" w:fill="D9D9D9"/>
-        </w:rPr>
-      </w:pPr>
-    </w:p>
-    <w:p>
-      <w:pPr>
-        <w:numPr>
-          <w:ilvl w:val="0"/>
-          <w:numId w:val="7"/>
-        </w:numPr>
-        <w:ind w:left="425" w:leftChars="0" w:hanging="425" w:firstLineChars="0"/>
-        <w:jc w:val="both"/>
-        <w:rPr>
-          <w:b w:val="0"/>
-          <w:bCs w:val="0"/>
-          <w:i/>
-          <w:iCs/>
-          <w:color w:val="7030A0"/>
-          <w:sz w:val="24"/>
-          <w:szCs w:val="24"/>
-          <w:highlight w:val="none"/>
-          <w:shd w:val="clear" w:color="FFFFFF" w:fill="D9D9D9"/>
-        </w:rPr>
-      </w:pPr>
-      <w:r>
-        <w:rPr>
-          <w:b w:val="0"/>
-          <w:bCs w:val="0"/>
-          <w:i/>
-          <w:iCs/>
-          <w:color w:val="7030A0"/>
-          <w:sz w:val="24"/>
-          <w:szCs w:val="24"/>
-          <w:highlight w:val="none"/>
-          <w:shd w:val="clear" w:color="FFFFFF" w:fill="D9D9D9"/>
-        </w:rPr>
-        <w:t>L = 2, which means the length of Matrix Multiplication Chain equals to 2:</w:t>
-      </w:r>
-    </w:p>
-    <w:p>
-      <w:pPr>
-        <w:numPr>
-          <w:ilvl w:val="0"/>
-          <w:numId w:val="8"/>
-        </w:numPr>
-        <w:ind w:left="420" w:leftChars="0" w:hanging="420" w:firstLineChars="0"/>
-        <w:jc w:val="both"/>
-        <w:rPr>
-          <w:b w:val="0"/>
-          <w:bCs w:val="0"/>
-          <w:i/>
-          <w:iCs/>
-          <w:color w:val="7030A0"/>
-          <w:sz w:val="24"/>
-          <w:szCs w:val="24"/>
-          <w:highlight w:val="none"/>
-          <w:shd w:val="clear" w:color="FFFFFF" w:fill="D9D9D9"/>
-        </w:rPr>
-      </w:pPr>
-      <w:r>
-        <w:rPr>
-          <w:b w:val="0"/>
-          <w:bCs w:val="0"/>
-          <w:i/>
-          <w:iCs/>
-          <w:color w:val="7030A0"/>
-          <w:sz w:val="24"/>
-          <w:szCs w:val="24"/>
-          <w:highlight w:val="none"/>
-          <w:shd w:val="clear" w:color="FFFFFF" w:fill="D9D9D9"/>
-        </w:rPr>
-        <w:t>The Situation Of A1 * A2 -- m[ 1, 2 ]:</w:t>
-      </w:r>
-    </w:p>
-    <w:p>
-      <w:pPr>
-        <w:numPr>
-          <w:ilvl w:val="0"/>
-          <w:numId w:val="0"/>
-        </w:numPr>
-        <w:ind w:leftChars="200"/>
-        <w:jc w:val="both"/>
-        <w:rPr>
-          <w:b w:val="0"/>
-          <w:bCs w:val="0"/>
-          <w:i/>
-          <w:iCs/>
-          <w:color w:val="7030A0"/>
-          <w:sz w:val="24"/>
-          <w:szCs w:val="24"/>
-          <w:highlight w:val="none"/>
-          <w:shd w:val="clear" w:color="FFFFFF" w:fill="D9D9D9"/>
-        </w:rPr>
-      </w:pPr>
-      <w:r>
-        <w:rPr>
-          <w:b w:val="0"/>
-          <w:bCs w:val="0"/>
-          <w:i/>
-          <w:iCs/>
-          <w:color w:val="7030A0"/>
-          <w:sz w:val="24"/>
-          <w:szCs w:val="24"/>
-          <w:highlight w:val="none"/>
-          <w:shd w:val="clear" w:color="FFFFFF" w:fill="D9D9D9"/>
-        </w:rPr>
-        <w:t>Size of A1 * A2 = p0 * p2;</w:t>
-      </w:r>
-    </w:p>
-    <w:p>
-      <w:pPr>
-        <w:numPr>
-          <w:ilvl w:val="0"/>
-          <w:numId w:val="0"/>
-        </w:numPr>
-        <w:ind w:leftChars="200"/>
-        <w:jc w:val="both"/>
-        <w:rPr>
-          <w:b w:val="0"/>
-          <w:bCs w:val="0"/>
-          <w:i/>
-          <w:iCs/>
-          <w:color w:val="7030A0"/>
-          <w:sz w:val="24"/>
-          <w:szCs w:val="24"/>
-          <w:highlight w:val="none"/>
-          <w:shd w:val="clear" w:color="FFFFFF" w:fill="D9D9D9"/>
-        </w:rPr>
-      </w:pPr>
-      <w:r>
-        <w:rPr>
-          <w:b w:val="0"/>
-          <w:bCs w:val="0"/>
-          <w:i/>
-          <w:iCs/>
-          <w:color w:val="7030A0"/>
-          <w:sz w:val="24"/>
-          <w:szCs w:val="24"/>
-          <w:highlight w:val="none"/>
-          <w:shd w:val="clear" w:color="FFFFFF" w:fill="D9D9D9"/>
-        </w:rPr>
-        <w:t>Cost of A1 * A2 = p0 * p1 * p2;</w:t>
-      </w:r>
-    </w:p>
-    <w:p>
-      <w:pPr>
-        <w:numPr>
-          <w:ilvl w:val="0"/>
-          <w:numId w:val="0"/>
-        </w:numPr>
-        <w:ind w:leftChars="200"/>
-        <w:jc w:val="both"/>
-        <w:rPr>
-          <w:b w:val="0"/>
-          <w:bCs w:val="0"/>
-          <w:i/>
-          <w:iCs/>
-          <w:color w:val="C00000"/>
-          <w:sz w:val="24"/>
-          <w:szCs w:val="24"/>
-          <w:highlight w:val="none"/>
-          <w:shd w:val="clear" w:color="FFFFFF" w:fill="D9D9D9"/>
-        </w:rPr>
-      </w:pPr>
-      <w:r>
-        <w:rPr>
-          <w:b w:val="0"/>
-          <w:bCs w:val="0"/>
-          <w:i/>
-          <w:iCs/>
-          <w:color w:val="C00000"/>
-          <w:sz w:val="24"/>
-          <w:szCs w:val="24"/>
-          <w:highlight w:val="none"/>
-          <w:shd w:val="clear" w:color="FFFFFF" w:fill="D9D9D9"/>
-        </w:rPr>
-        <w:t>m [ 1, 2 ] = p0 * p1 * p2;</w:t>
-      </w:r>
-    </w:p>
-    <w:p>
-      <w:pPr>
-        <w:numPr>
-          <w:ilvl w:val="0"/>
-          <w:numId w:val="0"/>
-        </w:numPr>
-        <w:jc w:val="both"/>
-        <w:rPr>
-          <w:b w:val="0"/>
-          <w:bCs w:val="0"/>
-          <w:i/>
-          <w:iCs/>
-          <w:color w:val="7030A0"/>
-          <w:sz w:val="24"/>
-          <w:szCs w:val="24"/>
-          <w:highlight w:val="none"/>
-          <w:shd w:val="clear" w:color="FFFFFF" w:fill="D9D9D9"/>
-        </w:rPr>
-      </w:pPr>
-    </w:p>
-    <w:p>
-      <w:pPr>
-        <w:numPr>
-          <w:ilvl w:val="0"/>
-          <w:numId w:val="8"/>
-        </w:numPr>
-        <w:ind w:left="420" w:leftChars="0" w:hanging="420" w:firstLineChars="0"/>
-        <w:jc w:val="both"/>
-        <w:rPr>
-          <w:b w:val="0"/>
-          <w:bCs w:val="0"/>
-          <w:i/>
-          <w:iCs/>
-          <w:color w:val="7030A0"/>
-          <w:sz w:val="24"/>
-          <w:szCs w:val="24"/>
-          <w:highlight w:val="none"/>
-          <w:shd w:val="clear" w:color="FFFFFF" w:fill="D9D9D9"/>
-        </w:rPr>
-      </w:pPr>
-      <w:r>
-        <w:rPr>
-          <w:b w:val="0"/>
-          <w:bCs w:val="0"/>
-          <w:i/>
-          <w:iCs/>
-          <w:color w:val="7030A0"/>
-          <w:sz w:val="24"/>
-          <w:szCs w:val="24"/>
-          <w:highlight w:val="none"/>
-          <w:shd w:val="clear" w:color="FFFFFF" w:fill="D9D9D9"/>
-        </w:rPr>
-        <w:t>The Situation Of A2 * A3 -- m[ 2, 3 ]:</w:t>
-      </w:r>
-    </w:p>
-    <w:p>
-      <w:pPr>
-        <w:numPr>
-          <w:ilvl w:val="0"/>
-          <w:numId w:val="0"/>
-        </w:numPr>
-        <w:ind w:leftChars="200"/>
-        <w:jc w:val="both"/>
-        <w:rPr>
-          <w:b w:val="0"/>
-          <w:bCs w:val="0"/>
-          <w:i/>
-          <w:iCs/>
-          <w:color w:val="7030A0"/>
-          <w:sz w:val="24"/>
-          <w:szCs w:val="24"/>
-          <w:highlight w:val="none"/>
-          <w:shd w:val="clear" w:color="FFFFFF" w:fill="D9D9D9"/>
-        </w:rPr>
-      </w:pPr>
-      <w:r>
-        <w:rPr>
-          <w:b w:val="0"/>
-          <w:bCs w:val="0"/>
-          <w:i/>
-          <w:iCs/>
-          <w:color w:val="7030A0"/>
-          <w:sz w:val="24"/>
-          <w:szCs w:val="24"/>
-          <w:highlight w:val="none"/>
-          <w:shd w:val="clear" w:color="FFFFFF" w:fill="D9D9D9"/>
-        </w:rPr>
-        <w:t>Size of A2 * A3 = p1 * p3;</w:t>
-      </w:r>
-    </w:p>
-    <w:p>
-      <w:pPr>
-        <w:numPr>
-          <w:ilvl w:val="0"/>
-          <w:numId w:val="0"/>
-        </w:numPr>
-        <w:ind w:leftChars="200"/>
-        <w:jc w:val="both"/>
-        <w:rPr>
-          <w:b w:val="0"/>
-          <w:bCs w:val="0"/>
-          <w:i/>
-          <w:iCs/>
-          <w:color w:val="7030A0"/>
-          <w:sz w:val="24"/>
-          <w:szCs w:val="24"/>
-          <w:highlight w:val="none"/>
-          <w:shd w:val="clear" w:color="FFFFFF" w:fill="D9D9D9"/>
-        </w:rPr>
-      </w:pPr>
-      <w:r>
-        <w:rPr>
-          <w:b w:val="0"/>
-          <w:bCs w:val="0"/>
-          <w:i/>
-          <w:iCs/>
-          <w:color w:val="7030A0"/>
-          <w:sz w:val="24"/>
-          <w:szCs w:val="24"/>
-          <w:highlight w:val="none"/>
-          <w:shd w:val="clear" w:color="FFFFFF" w:fill="D9D9D9"/>
-        </w:rPr>
-        <w:t>Cost of A2 * A3 = p1 * p2 *p3;</w:t>
-      </w:r>
-    </w:p>
-    <w:p>
-      <w:pPr>
-        <w:numPr>
-          <w:ilvl w:val="0"/>
-          <w:numId w:val="0"/>
-        </w:numPr>
-        <w:ind w:leftChars="200"/>
-        <w:jc w:val="both"/>
-        <w:rPr>
-          <w:b w:val="0"/>
-          <w:bCs w:val="0"/>
-          <w:i/>
-          <w:iCs/>
-          <w:color w:val="C00000"/>
-          <w:sz w:val="24"/>
-          <w:szCs w:val="24"/>
-          <w:highlight w:val="none"/>
-          <w:shd w:val="clear" w:color="FFFFFF" w:fill="D9D9D9"/>
-        </w:rPr>
-      </w:pPr>
-      <w:r>
-        <w:rPr>
-          <w:b w:val="0"/>
-          <w:bCs w:val="0"/>
-          <w:i/>
-          <w:iCs/>
-          <w:color w:val="C00000"/>
-          <w:sz w:val="24"/>
-          <w:szCs w:val="24"/>
-          <w:highlight w:val="none"/>
-          <w:shd w:val="clear" w:color="FFFFFF" w:fill="D9D9D9"/>
-        </w:rPr>
-        <w:t>m [ 2, 3 ] = p1 * p2 * p3;</w:t>
-      </w:r>
-    </w:p>
-    <w:p>
-      <w:pPr>
-        <w:numPr>
-          <w:ilvl w:val="0"/>
-          <w:numId w:val="0"/>
-        </w:numPr>
-        <w:ind w:leftChars="200"/>
-        <w:jc w:val="both"/>
-        <w:rPr>
-          <w:b w:val="0"/>
-          <w:bCs w:val="0"/>
-          <w:i/>
-          <w:iCs/>
-          <w:color w:val="7030A0"/>
-          <w:sz w:val="24"/>
-          <w:szCs w:val="24"/>
-          <w:highlight w:val="none"/>
-          <w:shd w:val="clear" w:color="FFFFFF" w:fill="D9D9D9"/>
-        </w:rPr>
-      </w:pPr>
-    </w:p>
-    <w:p>
-      <w:pPr>
-        <w:numPr>
-          <w:ilvl w:val="0"/>
-          <w:numId w:val="7"/>
-        </w:numPr>
-        <w:ind w:left="425" w:leftChars="0" w:hanging="425" w:firstLineChars="0"/>
-        <w:jc w:val="both"/>
-        <w:rPr>
-          <w:b w:val="0"/>
-          <w:bCs w:val="0"/>
-          <w:i/>
-          <w:iCs/>
-          <w:color w:val="7030A0"/>
-          <w:sz w:val="24"/>
-          <w:szCs w:val="24"/>
-          <w:highlight w:val="none"/>
-          <w:shd w:val="clear" w:color="FFFFFF" w:fill="D9D9D9"/>
-        </w:rPr>
-      </w:pPr>
-      <w:r>
-        <w:rPr>
-          <w:b w:val="0"/>
-          <w:bCs w:val="0"/>
-          <w:i/>
-          <w:iCs/>
-          <w:color w:val="7030A0"/>
-          <w:sz w:val="24"/>
-          <w:szCs w:val="24"/>
-          <w:highlight w:val="none"/>
-          <w:shd w:val="clear" w:color="FFFFFF" w:fill="D9D9D9"/>
-        </w:rPr>
-        <w:t>L = 3, which means the length of Matrix Multiplication Chain equals to 3:</w:t>
-      </w:r>
-    </w:p>
-    <w:p>
-      <w:pPr>
-        <w:numPr>
-          <w:ilvl w:val="0"/>
-          <w:numId w:val="9"/>
-        </w:numPr>
-        <w:ind w:left="420" w:leftChars="0" w:hanging="420" w:firstLineChars="0"/>
-        <w:jc w:val="both"/>
-        <w:rPr>
-          <w:b w:val="0"/>
-          <w:bCs w:val="0"/>
-          <w:i/>
-          <w:iCs/>
-          <w:color w:val="7030A0"/>
-          <w:sz w:val="24"/>
-          <w:szCs w:val="24"/>
-          <w:highlight w:val="none"/>
-          <w:shd w:val="clear" w:color="FFFFFF" w:fill="D9D9D9"/>
-        </w:rPr>
-      </w:pPr>
-      <w:r>
-        <w:rPr>
-          <w:b w:val="0"/>
-          <w:bCs w:val="0"/>
-          <w:i/>
-          <w:iCs/>
-          <w:color w:val="7030A0"/>
-          <w:sz w:val="24"/>
-          <w:szCs w:val="24"/>
           <w:highlight w:val="none"/>
           <w:shd w:val="clear" w:color="FFFFFF" w:fill="D9D9D9"/>
         </w:rPr>
@@ -3827,6 +3672,7 @@
     <w:p>
       <w:pPr>
         <w:numPr>
+          <w:ilvl w:val="0"/>
           <w:numId w:val="0"/>
         </w:numPr>
         <w:ind w:leftChars="0" w:firstLine="420" w:firstLineChars="0"/>
@@ -4020,9 +3866,17 @@
           <w:highlight w:val="none"/>
           <w:shd w:val="clear" w:color="FFFFFF" w:fill="D9D9D9"/>
         </w:rPr>
-        <w:t xml:space="preserve">= min( </w:t>
-      </w:r>
-      <w:r>
+        <w:t xml:space="preserve">= min( p1 * p2 *p3 + p0 * p1 * p3, p0 * p1 * p2 + 0 + p0 * p2 * p3 ) </w:t>
+      </w:r>
+    </w:p>
+    <w:p>
+      <w:pPr>
+        <w:numPr>
+          <w:ilvl w:val="0"/>
+          <w:numId w:val="0"/>
+        </w:numPr>
+        <w:ind w:leftChars="200"/>
+        <w:jc w:val="both"/>
         <w:rPr>
           <w:b w:val="0"/>
           <w:bCs w:val="0"/>
@@ -4034,8 +3888,7 @@
           <w:highlight w:val="none"/>
           <w:shd w:val="clear" w:color="FFFFFF" w:fill="D9D9D9"/>
         </w:rPr>
-        <w:t>p1 * p2 *p3</w:t>
-      </w:r>
+      </w:pPr>
       <w:r>
         <w:rPr>
           <w:b w:val="0"/>
@@ -4048,35 +3901,7 @@
           <w:highlight w:val="none"/>
           <w:shd w:val="clear" w:color="FFFFFF" w:fill="D9D9D9"/>
         </w:rPr>
-        <w:t xml:space="preserve"> + p0 * p1 * p3, </w:t>
-      </w:r>
-      <w:r>
-        <w:rPr>
-          <w:b w:val="0"/>
-          <w:bCs w:val="0"/>
-          <w:i/>
-          <w:iCs/>
-          <w:color w:val="7030A0"/>
-          <w:sz w:val="24"/>
-          <w:szCs w:val="24"/>
-          <w:highlight w:val="none"/>
-          <w:shd w:val="clear" w:color="FFFFFF" w:fill="D9D9D9"/>
-        </w:rPr>
-        <w:t>p0 * p1 * p2</w:t>
-      </w:r>
-      <w:r>
-        <w:rPr>
-          <w:b w:val="0"/>
-          <w:bCs w:val="0"/>
-          <w:i/>
-          <w:iCs/>
-          <w:color w:val="7030A0"/>
-          <w:sz w:val="24"/>
-          <w:szCs w:val="24"/>
-          <w:highlight w:val="none"/>
-          <w:shd w:val="clear" w:color="FFFFFF" w:fill="D9D9D9"/>
-        </w:rPr>
-        <w:t xml:space="preserve"> + 0 + p0 * p2 * p3 ) </w:t>
+        <w:t>= min( p1 * p2 * p3 + p0 * p1 * p3, p0 * p1 * p2 + p0 * p2 * p3 )</w:t>
       </w:r>
     </w:p>
     <w:p>
@@ -4092,41 +3917,6 @@
           <w:bCs w:val="0"/>
           <w:i/>
           <w:iCs/>
-          <w:color w:val="7030A0"/>
-          <w:sz w:val="24"/>
-          <w:szCs w:val="24"/>
-          <w:highlight w:val="none"/>
-          <w:shd w:val="clear" w:color="FFFFFF" w:fill="D9D9D9"/>
-        </w:rPr>
-      </w:pPr>
-      <w:r>
-        <w:rPr>
-          <w:b w:val="0"/>
-          <w:bCs w:val="0"/>
-          <w:i/>
-          <w:iCs/>
-          <w:color w:val="7030A0"/>
-          <w:sz w:val="24"/>
-          <w:szCs w:val="24"/>
-          <w:highlight w:val="none"/>
-          <w:shd w:val="clear" w:color="FFFFFF" w:fill="D9D9D9"/>
-        </w:rPr>
-        <w:t>= min( p1 * p2 * p3 + p0 * p1 * p3, p0 * p1 * p2 + p0 * p2 * p3 )</w:t>
-      </w:r>
-    </w:p>
-    <w:p>
-      <w:pPr>
-        <w:numPr>
-          <w:ilvl w:val="0"/>
-          <w:numId w:val="0"/>
-        </w:numPr>
-        <w:ind w:leftChars="200"/>
-        <w:jc w:val="both"/>
-        <w:rPr>
-          <w:b w:val="0"/>
-          <w:bCs w:val="0"/>
-          <w:i/>
-          <w:iCs/>
           <w:color w:val="C00000"/>
           <w:sz w:val="24"/>
           <w:szCs w:val="24"/>
@@ -4146,35 +3936,7 @@
           <w:highlight w:val="none"/>
           <w:shd w:val="clear" w:color="FFFFFF" w:fill="D9D9D9"/>
         </w:rPr>
-        <w:t xml:space="preserve">m [ 1, 3 ] = </w:t>
-      </w:r>
-      <w:r>
-        <w:rPr>
-          <w:b w:val="0"/>
-          <w:bCs w:val="0"/>
-          <w:i/>
-          <w:iCs/>
-          <w:color w:val="C00000"/>
-          <w:sz w:val="24"/>
-          <w:szCs w:val="24"/>
-          <w:highlight w:val="none"/>
-          <w:shd w:val="clear" w:color="FFFFFF" w:fill="D9D9D9"/>
-        </w:rPr>
-        <w:t>min( p1 * p2 * p3 + p0 * p1 * p3, p0 * p1 * p2 + p0 * p2 * p3 )</w:t>
-      </w:r>
-      <w:r>
-        <w:rPr>
-          <w:b w:val="0"/>
-          <w:bCs w:val="0"/>
-          <w:i/>
-          <w:iCs/>
-          <w:color w:val="C00000"/>
-          <w:sz w:val="24"/>
-          <w:szCs w:val="24"/>
-          <w:highlight w:val="none"/>
-          <w:shd w:val="clear" w:color="FFFFFF" w:fill="D9D9D9"/>
-        </w:rPr>
-        <w:t>;</w:t>
+        <w:t>m [ 1, 3 ] = min( p1 * p2 * p3 + p0 * p1 * p3, p0 * p1 * p2 + p0 * p2 * p3 );</w:t>
       </w:r>
     </w:p>
     <w:p>
@@ -4658,6 +4420,24 @@
           </w14:textFill>
         </w:rPr>
         <w:tab/>
+      </w:r>
+      <w:r>
+        <w:rPr>
+          <w:b w:val="0"/>
+          <w:bCs w:val="0"/>
+          <w:i/>
+          <w:iCs/>
+          <w:color w:val="000000" w:themeColor="text1"/>
+          <w:sz w:val="24"/>
+          <w:szCs w:val="24"/>
+          <w:highlight w:val="none"/>
+          <w:shd w:val="clear" w:color="FFFFFF" w:fill="D9D9D9"/>
+          <w14:textFill>
+            <w14:solidFill>
+              <w14:schemeClr w14:val="tx1"/>
+            </w14:solidFill>
+          </w14:textFill>
+        </w:rPr>
         <w:t>...</w:t>
       </w:r>
       <w:r>
@@ -4678,6 +4458,24 @@
           </w14:textFill>
         </w:rPr>
         <w:tab/>
+      </w:r>
+      <w:r>
+        <w:rPr>
+          <w:b w:val="0"/>
+          <w:bCs w:val="0"/>
+          <w:i/>
+          <w:iCs/>
+          <w:color w:val="000000" w:themeColor="text1"/>
+          <w:sz w:val="24"/>
+          <w:szCs w:val="24"/>
+          <w:highlight w:val="none"/>
+          <w:shd w:val="clear" w:color="FFFFFF" w:fill="D9D9D9"/>
+          <w14:textFill>
+            <w14:solidFill>
+              <w14:schemeClr w14:val="tx1"/>
+            </w14:solidFill>
+          </w14:textFill>
+        </w:rPr>
         <w:t>...</w:t>
       </w:r>
     </w:p>
@@ -5304,6 +5102,24 @@
           </w14:textFill>
         </w:rPr>
         <w:tab/>
+      </w:r>
+      <w:r>
+        <w:rPr>
+          <w:b w:val="0"/>
+          <w:bCs w:val="0"/>
+          <w:i/>
+          <w:iCs/>
+          <w:color w:val="000000" w:themeColor="text1"/>
+          <w:sz w:val="24"/>
+          <w:szCs w:val="24"/>
+          <w:highlight w:val="none"/>
+          <w:shd w:val="clear" w:color="FFFFFF" w:fill="D9D9D9"/>
+          <w14:textFill>
+            <w14:solidFill>
+              <w14:schemeClr w14:val="tx1"/>
+            </w14:solidFill>
+          </w14:textFill>
+        </w:rPr>
         <w:t>...</w:t>
       </w:r>
       <w:r>
@@ -5324,6 +5140,24 @@
           </w14:textFill>
         </w:rPr>
         <w:tab/>
+      </w:r>
+      <w:r>
+        <w:rPr>
+          <w:b w:val="0"/>
+          <w:bCs w:val="0"/>
+          <w:i/>
+          <w:iCs/>
+          <w:color w:val="000000" w:themeColor="text1"/>
+          <w:sz w:val="24"/>
+          <w:szCs w:val="24"/>
+          <w:highlight w:val="none"/>
+          <w:shd w:val="clear" w:color="FFFFFF" w:fill="D9D9D9"/>
+          <w14:textFill>
+            <w14:solidFill>
+              <w14:schemeClr w14:val="tx1"/>
+            </w14:solidFill>
+          </w14:textFill>
+        </w:rPr>
         <w:t>...</w:t>
       </w:r>
     </w:p>
@@ -5677,7 +5511,121 @@
             </w14:solidFill>
           </w14:textFill>
         </w:rPr>
-        <w:t>m [ i ][ j ] is used to describe the Cost Matrix from Ai * Ai+1 * Ai+2 ... * Aj.</w:t>
+        <w:t>m [ i ][ j ]</w:t>
+      </w:r>
+      <w:r>
+        <w:rPr>
+          <w:b w:val="0"/>
+          <w:bCs w:val="0"/>
+          <w:i/>
+          <w:iCs/>
+          <w:color w:val="000000" w:themeColor="text1"/>
+          <w:sz w:val="24"/>
+          <w:szCs w:val="24"/>
+          <w:highlight w:val="none"/>
+          <w:shd w:val="clear" w:color="auto" w:fill="auto"/>
+          <w14:textFill>
+            <w14:solidFill>
+              <w14:schemeClr w14:val="tx1"/>
+            </w14:solidFill>
+          </w14:textFill>
+        </w:rPr>
+        <w:t xml:space="preserve"> in </w:t>
+      </w:r>
+      <w:r>
+        <w:rPr>
+          <w:b w:val="0"/>
+          <w:bCs w:val="0"/>
+          <w:i/>
+          <w:iCs/>
+          <w:color w:val="000000" w:themeColor="text1"/>
+          <w:sz w:val="24"/>
+          <w:szCs w:val="24"/>
+          <w:highlight w:val="none"/>
+          <w:shd w:val="clear" w:color="auto" w:fill="auto"/>
+          <w14:textFill>
+            <w14:solidFill>
+              <w14:schemeClr w14:val="tx1"/>
+            </w14:solidFill>
+          </w14:textFill>
+        </w:rPr>
+        <w:t>m[ 1, 2, ..., n ] [1, 2, ..., n]</w:t>
+      </w:r>
+      <w:r>
+        <w:rPr>
+          <w:b w:val="0"/>
+          <w:bCs w:val="0"/>
+          <w:i/>
+          <w:iCs/>
+          <w:color w:val="000000" w:themeColor="text1"/>
+          <w:sz w:val="24"/>
+          <w:szCs w:val="24"/>
+          <w:highlight w:val="none"/>
+          <w:shd w:val="clear" w:color="auto" w:fill="auto"/>
+          <w14:textFill>
+            <w14:solidFill>
+              <w14:schemeClr w14:val="tx1"/>
+            </w14:solidFill>
+          </w14:textFill>
+        </w:rPr>
+        <w:t xml:space="preserve"> </w:t>
+      </w:r>
+      <w:r>
+        <w:rPr>
+          <w:b w:val="0"/>
+          <w:bCs w:val="0"/>
+          <w:i/>
+          <w:iCs/>
+          <w:color w:val="000000" w:themeColor="text1"/>
+          <w:sz w:val="24"/>
+          <w:szCs w:val="24"/>
+          <w:highlight w:val="none"/>
+          <w:shd w:val="clear" w:color="auto" w:fill="auto"/>
+          <w14:textFill>
+            <w14:solidFill>
+              <w14:schemeClr w14:val="tx1"/>
+            </w14:solidFill>
+          </w14:textFill>
+        </w:rPr>
+        <w:t>is used to describe Cost Matrix from Ai * Ai+1 * Ai+2 ...</w:t>
+      </w:r>
+      <w:r>
+        <w:rPr>
+          <w:b w:val="0"/>
+          <w:bCs w:val="0"/>
+          <w:i/>
+          <w:iCs/>
+          <w:color w:val="000000" w:themeColor="text1"/>
+          <w:sz w:val="24"/>
+          <w:szCs w:val="24"/>
+          <w:highlight w:val="none"/>
+          <w:shd w:val="clear" w:color="auto" w:fill="auto"/>
+          <w14:textFill>
+            <w14:solidFill>
+              <w14:schemeClr w14:val="tx1"/>
+            </w14:solidFill>
+          </w14:textFill>
+        </w:rPr>
+        <w:t xml:space="preserve"> </w:t>
+      </w:r>
+      <w:r>
+        <w:rPr>
+          <w:b w:val="0"/>
+          <w:bCs w:val="0"/>
+          <w:i/>
+          <w:iCs/>
+          <w:color w:val="000000" w:themeColor="text1"/>
+          <w:sz w:val="24"/>
+          <w:szCs w:val="24"/>
+          <w:highlight w:val="none"/>
+          <w:shd w:val="clear" w:color="auto" w:fill="auto"/>
+          <w14:textFill>
+            <w14:solidFill>
+              <w14:schemeClr w14:val="tx1"/>
+            </w14:solidFill>
+          </w14:textFill>
+        </w:rPr>
+        <w:t>Aj.</w:t>
       </w:r>
     </w:p>
     <w:p>
@@ -5722,7 +5670,83 @@
             </w14:solidFill>
           </w14:textFill>
         </w:rPr>
-        <w:t xml:space="preserve">s [ i ][ j ] = k is used to describe the Best Division among Ai * Ai+1...Ak * Ak+1 ... Aj. </w:t>
+        <w:t>s [ i ][ j ] = k</w:t>
+      </w:r>
+      <w:r>
+        <w:rPr>
+          <w:b w:val="0"/>
+          <w:bCs w:val="0"/>
+          <w:i/>
+          <w:iCs/>
+          <w:color w:val="000000" w:themeColor="text1"/>
+          <w:sz w:val="24"/>
+          <w:szCs w:val="24"/>
+          <w:highlight w:val="none"/>
+          <w:shd w:val="clear" w:color="auto" w:fill="auto"/>
+          <w14:textFill>
+            <w14:solidFill>
+              <w14:schemeClr w14:val="tx1"/>
+            </w14:solidFill>
+          </w14:textFill>
+        </w:rPr>
+        <w:t xml:space="preserve"> in </w:t>
+      </w:r>
+      <w:r>
+        <w:rPr>
+          <w:b w:val="0"/>
+          <w:bCs w:val="0"/>
+          <w:i/>
+          <w:iCs/>
+          <w:color w:val="000000" w:themeColor="text1"/>
+          <w:sz w:val="24"/>
+          <w:szCs w:val="24"/>
+          <w:highlight w:val="none"/>
+          <w:shd w:val="clear" w:color="auto" w:fill="auto"/>
+          <w14:textFill>
+            <w14:solidFill>
+              <w14:schemeClr w14:val="tx1"/>
+            </w14:solidFill>
+          </w14:textFill>
+        </w:rPr>
+        <w:t xml:space="preserve">s[ 1, 2, ..., n - 1 ] [ 2, ..., n ] is used to describe Best Division </w:t>
+      </w:r>
+      <w:r>
+        <w:rPr>
+          <w:b w:val="0"/>
+          <w:bCs w:val="0"/>
+          <w:i/>
+          <w:iCs/>
+          <w:color w:val="000000" w:themeColor="text1"/>
+          <w:sz w:val="24"/>
+          <w:szCs w:val="24"/>
+          <w:highlight w:val="none"/>
+          <w:shd w:val="clear" w:color="auto" w:fill="auto"/>
+          <w14:textFill>
+            <w14:solidFill>
+              <w14:schemeClr w14:val="tx1"/>
+            </w14:solidFill>
+          </w14:textFill>
+        </w:rPr>
+        <w:t xml:space="preserve">of Matrix Multiplication Chain </w:t>
+      </w:r>
+      <w:r>
+        <w:rPr>
+          <w:b w:val="0"/>
+          <w:bCs w:val="0"/>
+          <w:i/>
+          <w:iCs/>
+          <w:color w:val="000000" w:themeColor="text1"/>
+          <w:sz w:val="24"/>
+          <w:szCs w:val="24"/>
+          <w:highlight w:val="none"/>
+          <w:shd w:val="clear" w:color="auto" w:fill="auto"/>
+          <w14:textFill>
+            <w14:solidFill>
+              <w14:schemeClr w14:val="tx1"/>
+            </w14:solidFill>
+          </w14:textFill>
+        </w:rPr>
+        <w:t xml:space="preserve">Ai * Ai+1...Ak * Ak+1 ... Aj. </w:t>
       </w:r>
     </w:p>
     <w:p>
@@ -5767,7 +5791,197 @@
             </w14:solidFill>
           </w14:textFill>
         </w:rPr>
-        <w:t>p (p0, p1, p2, ..., pn) is used to describe the rows and columns of matrix A1, A2, A3, ..., An.</w:t>
+        <w:t>p (</w:t>
+      </w:r>
+      <w:r>
+        <w:rPr>
+          <w:b w:val="0"/>
+          <w:bCs w:val="0"/>
+          <w:i/>
+          <w:iCs/>
+          <w:color w:val="000000" w:themeColor="text1"/>
+          <w:sz w:val="24"/>
+          <w:szCs w:val="24"/>
+          <w:highlight w:val="none"/>
+          <w:shd w:val="clear" w:color="auto" w:fill="auto"/>
+          <w14:textFill>
+            <w14:solidFill>
+              <w14:schemeClr w14:val="tx1"/>
+            </w14:solidFill>
+          </w14:textFill>
+        </w:rPr>
+        <w:t xml:space="preserve"> </w:t>
+      </w:r>
+      <w:r>
+        <w:rPr>
+          <w:b w:val="0"/>
+          <w:bCs w:val="0"/>
+          <w:i/>
+          <w:iCs/>
+          <w:color w:val="000000" w:themeColor="text1"/>
+          <w:sz w:val="24"/>
+          <w:szCs w:val="24"/>
+          <w:highlight w:val="none"/>
+          <w:shd w:val="clear" w:color="auto" w:fill="auto"/>
+          <w14:textFill>
+            <w14:solidFill>
+              <w14:schemeClr w14:val="tx1"/>
+            </w14:solidFill>
+          </w14:textFill>
+        </w:rPr>
+        <w:t>p0, p1, p2, ..., pn</w:t>
+      </w:r>
+      <w:r>
+        <w:rPr>
+          <w:b w:val="0"/>
+          <w:bCs w:val="0"/>
+          <w:i/>
+          <w:iCs/>
+          <w:color w:val="000000" w:themeColor="text1"/>
+          <w:sz w:val="24"/>
+          <w:szCs w:val="24"/>
+          <w:highlight w:val="none"/>
+          <w:shd w:val="clear" w:color="auto" w:fill="auto"/>
+          <w14:textFill>
+            <w14:solidFill>
+              <w14:schemeClr w14:val="tx1"/>
+            </w14:solidFill>
+          </w14:textFill>
+        </w:rPr>
+        <w:t xml:space="preserve"> </w:t>
+      </w:r>
+      <w:r>
+        <w:rPr>
+          <w:b w:val="0"/>
+          <w:bCs w:val="0"/>
+          <w:i/>
+          <w:iCs/>
+          <w:color w:val="000000" w:themeColor="text1"/>
+          <w:sz w:val="24"/>
+          <w:szCs w:val="24"/>
+          <w:highlight w:val="none"/>
+          <w:shd w:val="clear" w:color="auto" w:fill="auto"/>
+          <w14:textFill>
+            <w14:solidFill>
+              <w14:schemeClr w14:val="tx1"/>
+            </w14:solidFill>
+          </w14:textFill>
+        </w:rPr>
+        <w:t xml:space="preserve">) is used to describe </w:t>
+      </w:r>
+      <w:r>
+        <w:rPr>
+          <w:b w:val="0"/>
+          <w:bCs w:val="0"/>
+          <w:i/>
+          <w:iCs/>
+          <w:color w:val="000000" w:themeColor="text1"/>
+          <w:sz w:val="24"/>
+          <w:szCs w:val="24"/>
+          <w:highlight w:val="none"/>
+          <w:shd w:val="clear" w:color="auto" w:fill="auto"/>
+          <w14:textFill>
+            <w14:solidFill>
+              <w14:schemeClr w14:val="tx1"/>
+            </w14:solidFill>
+          </w14:textFill>
+        </w:rPr>
+        <w:t xml:space="preserve">the </w:t>
+      </w:r>
+      <w:r>
+        <w:rPr>
+          <w:b w:val="0"/>
+          <w:bCs w:val="0"/>
+          <w:i/>
+          <w:iCs/>
+          <w:color w:val="000000" w:themeColor="text1"/>
+          <w:sz w:val="24"/>
+          <w:szCs w:val="24"/>
+          <w:highlight w:val="none"/>
+          <w:shd w:val="clear" w:color="auto" w:fill="auto"/>
+          <w14:textFill>
+            <w14:solidFill>
+              <w14:schemeClr w14:val="tx1"/>
+            </w14:solidFill>
+          </w14:textFill>
+        </w:rPr>
+        <w:t>row</w:t>
+      </w:r>
+      <w:r>
+        <w:rPr>
+          <w:b w:val="0"/>
+          <w:bCs w:val="0"/>
+          <w:i/>
+          <w:iCs/>
+          <w:color w:val="000000" w:themeColor="text1"/>
+          <w:sz w:val="24"/>
+          <w:szCs w:val="24"/>
+          <w:highlight w:val="none"/>
+          <w:shd w:val="clear" w:color="auto" w:fill="auto"/>
+          <w14:textFill>
+            <w14:solidFill>
+              <w14:schemeClr w14:val="tx1"/>
+            </w14:solidFill>
+          </w14:textFill>
+        </w:rPr>
+        <w:t xml:space="preserve"> number</w:t>
+      </w:r>
+      <w:r>
+        <w:rPr>
+          <w:b w:val="0"/>
+          <w:bCs w:val="0"/>
+          <w:i/>
+          <w:iCs/>
+          <w:color w:val="000000" w:themeColor="text1"/>
+          <w:sz w:val="24"/>
+          <w:szCs w:val="24"/>
+          <w:highlight w:val="none"/>
+          <w:shd w:val="clear" w:color="auto" w:fill="auto"/>
+          <w14:textFill>
+            <w14:solidFill>
+              <w14:schemeClr w14:val="tx1"/>
+            </w14:solidFill>
+          </w14:textFill>
+        </w:rPr>
+        <w:t xml:space="preserve"> and column</w:t>
+      </w:r>
+      <w:r>
+        <w:rPr>
+          <w:b w:val="0"/>
+          <w:bCs w:val="0"/>
+          <w:i/>
+          <w:iCs/>
+          <w:color w:val="000000" w:themeColor="text1"/>
+          <w:sz w:val="24"/>
+          <w:szCs w:val="24"/>
+          <w:highlight w:val="none"/>
+          <w:shd w:val="clear" w:color="auto" w:fill="auto"/>
+          <w14:textFill>
+            <w14:solidFill>
+              <w14:schemeClr w14:val="tx1"/>
+            </w14:solidFill>
+          </w14:textFill>
+        </w:rPr>
+        <w:t xml:space="preserve"> number</w:t>
+      </w:r>
+      <w:r>
+        <w:rPr>
+          <w:b w:val="0"/>
+          <w:bCs w:val="0"/>
+          <w:i/>
+          <w:iCs/>
+          <w:color w:val="000000" w:themeColor="text1"/>
+          <w:sz w:val="24"/>
+          <w:szCs w:val="24"/>
+          <w:highlight w:val="none"/>
+          <w:shd w:val="clear" w:color="auto" w:fill="auto"/>
+          <w14:textFill>
+            <w14:solidFill>
+              <w14:schemeClr w14:val="tx1"/>
+            </w14:solidFill>
+          </w14:textFill>
+        </w:rPr>
+        <w:t xml:space="preserve"> of matrix A1, A2, A3, ..., An.</w:t>
       </w:r>
     </w:p>
     <w:p>
@@ -6108,7 +6322,133 @@
             </w14:solidFill>
           </w14:textFill>
         </w:rPr>
-        <w:t>Matrix_Chain (A, n)</w:t>
+        <w:t>Matrix_Chain (</w:t>
+      </w:r>
+      <w:r>
+        <w:rPr>
+          <w:b/>
+          <w:bCs/>
+          <w:i/>
+          <w:iCs/>
+          <w:color w:val="000000" w:themeColor="text1"/>
+          <w:sz w:val="24"/>
+          <w:szCs w:val="24"/>
+          <w:highlight w:val="yellow"/>
+          <w:shd w:val="clear" w:color="auto" w:fill="auto"/>
+          <w14:textFill>
+            <w14:solidFill>
+              <w14:schemeClr w14:val="tx1"/>
+            </w14:solidFill>
+          </w14:textFill>
+        </w:rPr>
+        <w:t xml:space="preserve"> p </w:t>
+      </w:r>
+      <w:r>
+        <w:rPr>
+          <w:b/>
+          <w:bCs/>
+          <w:i/>
+          <w:iCs/>
+          <w:color w:val="000000" w:themeColor="text1"/>
+          <w:sz w:val="24"/>
+          <w:szCs w:val="24"/>
+          <w:highlight w:val="yellow"/>
+          <w:shd w:val="clear" w:color="auto" w:fill="auto"/>
+          <w14:textFill>
+            <w14:solidFill>
+              <w14:schemeClr w14:val="tx1"/>
+            </w14:solidFill>
+          </w14:textFill>
+        </w:rPr>
+        <w:t>)</w:t>
+      </w:r>
+    </w:p>
+    <w:p>
+      <w:pPr>
+        <w:numPr>
+          <w:ilvl w:val="0"/>
+          <w:numId w:val="0"/>
+        </w:numPr>
+        <w:jc w:val="both"/>
+        <w:rPr>
+          <w:b w:val="0"/>
+          <w:bCs w:val="0"/>
+          <w:i/>
+          <w:iCs/>
+          <w:color w:val="000000" w:themeColor="text1"/>
+          <w:sz w:val="24"/>
+          <w:szCs w:val="24"/>
+          <w:highlight w:val="none"/>
+          <w:shd w:val="clear" w:color="FFFFFF" w:fill="D9D9D9"/>
+          <w14:textFill>
+            <w14:solidFill>
+              <w14:schemeClr w14:val="tx1"/>
+            </w14:solidFill>
+          </w14:textFill>
+        </w:rPr>
+      </w:pPr>
+      <w:r>
+        <w:rPr>
+          <w:b w:val="0"/>
+          <w:bCs w:val="0"/>
+          <w:i/>
+          <w:iCs/>
+          <w:color w:val="000000" w:themeColor="text1"/>
+          <w:sz w:val="24"/>
+          <w:szCs w:val="24"/>
+          <w:highlight w:val="none"/>
+          <w:shd w:val="clear" w:color="FFFFFF" w:fill="D9D9D9"/>
+          <w14:textFill>
+            <w14:solidFill>
+              <w14:schemeClr w14:val="tx1"/>
+            </w14:solidFill>
+          </w14:textFill>
+        </w:rPr>
+        <w:t>n = p.length - 1;</w:t>
+      </w:r>
+    </w:p>
+    <w:p>
+      <w:pPr>
+        <w:numPr>
+          <w:ilvl w:val="0"/>
+          <w:numId w:val="0"/>
+        </w:numPr>
+        <w:jc w:val="both"/>
+        <w:rPr>
+          <w:b w:val="0"/>
+          <w:bCs w:val="0"/>
+          <w:i/>
+          <w:iCs/>
+          <w:color w:val="000000" w:themeColor="text1"/>
+          <w:sz w:val="24"/>
+          <w:szCs w:val="24"/>
+          <w:highlight w:val="none"/>
+          <w:shd w:val="clear" w:color="FFFFFF" w:fill="D9D9D9"/>
+          <w14:textFill>
+            <w14:solidFill>
+              <w14:schemeClr w14:val="tx1"/>
+            </w14:solidFill>
+          </w14:textFill>
+        </w:rPr>
+      </w:pPr>
+      <w:r>
+        <w:rPr>
+          <w:b w:val="0"/>
+          <w:bCs w:val="0"/>
+          <w:i/>
+          <w:iCs/>
+          <w:color w:val="000000" w:themeColor="text1"/>
+          <w:sz w:val="24"/>
+          <w:szCs w:val="24"/>
+          <w:highlight w:val="none"/>
+          <w:shd w:val="clear" w:color="FFFFFF" w:fill="D9D9D9"/>
+          <w14:textFill>
+            <w14:solidFill>
+              <w14:schemeClr w14:val="tx1"/>
+            </w14:solidFill>
+          </w14:textFill>
+        </w:rPr>
+        <w:t>let m[ 1, 2, ..., n ] [1, 2, ..., n] and s[ 1, 2, ..., n - 1 ] [ 2, ..., n ]</w:t>
       </w:r>
     </w:p>
     <w:p>
@@ -6418,45 +6758,7 @@
             </w14:solidFill>
           </w14:textFill>
         </w:rPr>
-        <w:t>For ( i = 1; i &lt;= n</w:t>
-      </w:r>
-      <w:r>
-        <w:rPr>
-          <w:b w:val="0"/>
-          <w:bCs w:val="0"/>
-          <w:i/>
-          <w:iCs/>
-          <w:color w:val="000000" w:themeColor="text1"/>
-          <w:sz w:val="24"/>
-          <w:szCs w:val="24"/>
-          <w:highlight w:val="none"/>
-          <w:shd w:val="clear" w:color="FFFFFF" w:fill="D9D9D9"/>
-          <w14:textFill>
-            <w14:solidFill>
-              <w14:schemeClr w14:val="tx1"/>
-            </w14:solidFill>
-          </w14:textFill>
-        </w:rPr>
-        <w:t xml:space="preserve"> - len + 1; i ++ </w:t>
-      </w:r>
-      <w:r>
-        <w:rPr>
-          <w:b w:val="0"/>
-          <w:bCs w:val="0"/>
-          <w:i/>
-          <w:iCs/>
-          <w:color w:val="000000" w:themeColor="text1"/>
-          <w:sz w:val="24"/>
-          <w:szCs w:val="24"/>
-          <w:highlight w:val="none"/>
-          <w:shd w:val="clear" w:color="FFFFFF" w:fill="D9D9D9"/>
-          <w14:textFill>
-            <w14:solidFill>
-              <w14:schemeClr w14:val="tx1"/>
-            </w14:solidFill>
-          </w14:textFill>
-        </w:rPr>
-        <w:t>)</w:t>
+        <w:t>For ( i = 1; i &lt;= n - len + 1; i ++ )</w:t>
       </w:r>
     </w:p>
     <w:p>
@@ -6797,7 +7099,45 @@
             </w14:solidFill>
           </w14:textFill>
         </w:rPr>
-        <w:t>If ( q &lt; m[ i ][ j ] )</w:t>
+        <w:t>I</w:t>
+      </w:r>
+      <w:r>
+        <w:rPr>
+          <w:b w:val="0"/>
+          <w:bCs w:val="0"/>
+          <w:i/>
+          <w:iCs/>
+          <w:color w:val="000000" w:themeColor="text1"/>
+          <w:sz w:val="24"/>
+          <w:szCs w:val="24"/>
+          <w:highlight w:val="none"/>
+          <w:shd w:val="clear" w:color="FFFFFF" w:fill="D9D9D9"/>
+          <w14:textFill>
+            <w14:solidFill>
+              <w14:schemeClr w14:val="tx1"/>
+            </w14:solidFill>
+          </w14:textFill>
+        </w:rPr>
+        <w:t xml:space="preserve">F </w:t>
+      </w:r>
+      <w:r>
+        <w:rPr>
+          <w:b w:val="0"/>
+          <w:bCs w:val="0"/>
+          <w:i/>
+          <w:iCs/>
+          <w:color w:val="000000" w:themeColor="text1"/>
+          <w:sz w:val="24"/>
+          <w:szCs w:val="24"/>
+          <w:highlight w:val="none"/>
+          <w:shd w:val="clear" w:color="FFFFFF" w:fill="D9D9D9"/>
+          <w14:textFill>
+            <w14:solidFill>
+              <w14:schemeClr w14:val="tx1"/>
+            </w14:solidFill>
+          </w14:textFill>
+        </w:rPr>
+        <w:t>( q &lt; m[ i ][ j ] )</w:t>
       </w:r>
     </w:p>
     <w:p>
@@ -6887,26 +7227,7 @@
             </w14:solidFill>
           </w14:textFill>
         </w:rPr>
-        <w:t>m[ i ][ j ]</w:t>
-      </w:r>
-      <w:r>
-        <w:rPr>
-          <w:b w:val="0"/>
-          <w:bCs w:val="0"/>
-          <w:i/>
-          <w:iCs/>
-          <w:color w:val="000000" w:themeColor="text1"/>
-          <w:sz w:val="24"/>
-          <w:szCs w:val="24"/>
-          <w:highlight w:val="none"/>
-          <w:shd w:val="clear" w:color="FFFFFF" w:fill="D9D9D9"/>
-          <w14:textFill>
-            <w14:solidFill>
-              <w14:schemeClr w14:val="tx1"/>
-            </w14:solidFill>
-          </w14:textFill>
-        </w:rPr>
-        <w:t xml:space="preserve"> = q;</w:t>
+        <w:t>m[ i ][ j ] = q;</w:t>
       </w:r>
     </w:p>
     <w:p>
@@ -7169,7 +7490,278 @@
             </w14:solidFill>
           </w14:textFill>
         </w:rPr>
-        <w:t>RETURN m and s;</w:t>
+        <w:t>R</w:t>
+      </w:r>
+      <w:r>
+        <w:rPr>
+          <w:b w:val="0"/>
+          <w:bCs w:val="0"/>
+          <w:i/>
+          <w:iCs/>
+          <w:color w:val="000000" w:themeColor="text1"/>
+          <w:sz w:val="24"/>
+          <w:szCs w:val="24"/>
+          <w:highlight w:val="none"/>
+          <w:shd w:val="clear" w:color="FFFFFF" w:fill="D9D9D9"/>
+          <w14:textFill>
+            <w14:solidFill>
+              <w14:schemeClr w14:val="tx1"/>
+            </w14:solidFill>
+          </w14:textFill>
+        </w:rPr>
+        <w:t>eturn</w:t>
+      </w:r>
+      <w:r>
+        <w:rPr>
+          <w:b w:val="0"/>
+          <w:bCs w:val="0"/>
+          <w:i/>
+          <w:iCs/>
+          <w:color w:val="000000" w:themeColor="text1"/>
+          <w:sz w:val="24"/>
+          <w:szCs w:val="24"/>
+          <w:highlight w:val="none"/>
+          <w:shd w:val="clear" w:color="FFFFFF" w:fill="D9D9D9"/>
+          <w14:textFill>
+            <w14:solidFill>
+              <w14:schemeClr w14:val="tx1"/>
+            </w14:solidFill>
+          </w14:textFill>
+        </w:rPr>
+        <w:t xml:space="preserve"> m and s;</w:t>
+      </w:r>
+    </w:p>
+    <w:p>
+      <w:pPr>
+        <w:numPr>
+          <w:ilvl w:val="0"/>
+          <w:numId w:val="0"/>
+        </w:numPr>
+        <w:ind w:leftChars="0"/>
+        <w:jc w:val="both"/>
+        <w:rPr>
+          <w:b/>
+          <w:bCs/>
+          <w:i/>
+          <w:iCs/>
+          <w:sz w:val="24"/>
+          <w:szCs w:val="24"/>
+          <w:highlight w:val="yellow"/>
+        </w:rPr>
+      </w:pPr>
+      <w:r>
+        <w:rPr>
+          <w:b/>
+          <w:bCs/>
+          <w:i/>
+          <w:iCs/>
+          <w:sz w:val="24"/>
+          <w:szCs w:val="24"/>
+          <w:highlight w:val="yellow"/>
+        </w:rPr>
+        <w:t>Step Four - Construct the Best Solution</w:t>
+      </w:r>
+    </w:p>
+    <w:p>
+      <w:pPr>
+        <w:numPr>
+          <w:numId w:val="0"/>
+        </w:numPr>
+        <w:ind w:leftChars="0"/>
+        <w:jc w:val="both"/>
+        <w:rPr>
+          <w:b w:val="0"/>
+          <w:bCs w:val="0"/>
+          <w:i w:val="0"/>
+          <w:iCs w:val="0"/>
+          <w:sz w:val="24"/>
+          <w:szCs w:val="24"/>
+          <w:highlight w:val="none"/>
+        </w:rPr>
+      </w:pPr>
+      <w:r>
+        <w:rPr>
+          <w:b w:val="0"/>
+          <w:bCs w:val="0"/>
+          <w:i w:val="0"/>
+          <w:iCs w:val="0"/>
+          <w:sz w:val="24"/>
+          <w:szCs w:val="24"/>
+          <w:highlight w:val="none"/>
+        </w:rPr>
+        <w:t>The Matrix s [ 1, 2, ..., n - 1 ][ 2, 3, ..., n ] is used to records all information that needs to construct the Best Solution. After setting up each elements of Matrix, then this Matrix can be used to identify the Best Parenthesis Solution of Ai * Ai+1 * Ai+2 ... * An. We can know that the Last Matrix Multiplication Operation of A1 * A2 ... * An is to find the Best Solution of Matrix Chain Multiplication of A1 * A2 ... * As[ 1 ][ n ] and As[ 1 ][ n ]+1...An.</w:t>
+      </w:r>
+    </w:p>
+    <w:p>
+      <w:pPr>
+        <w:numPr>
+          <w:numId w:val="0"/>
+        </w:numPr>
+        <w:ind w:leftChars="0"/>
+        <w:jc w:val="both"/>
+        <w:rPr>
+          <w:b/>
+          <w:bCs/>
+          <w:i/>
+          <w:iCs/>
+          <w:sz w:val="24"/>
+          <w:szCs w:val="24"/>
+          <w:highlight w:val="yellow"/>
+        </w:rPr>
+      </w:pPr>
+      <w:r>
+        <w:rPr>
+          <w:b/>
+          <w:bCs/>
+          <w:i/>
+          <w:iCs/>
+          <w:sz w:val="24"/>
+          <w:szCs w:val="24"/>
+          <w:highlight w:val="yellow"/>
+        </w:rPr>
+        <w:t>Matrix_Parens ( s, i, j )</w:t>
+      </w:r>
+    </w:p>
+    <w:p>
+      <w:pPr>
+        <w:numPr>
+          <w:numId w:val="0"/>
+        </w:numPr>
+        <w:ind w:leftChars="0"/>
+        <w:jc w:val="both"/>
+        <w:rPr>
+          <w:b w:val="0"/>
+          <w:bCs w:val="0"/>
+          <w:i w:val="0"/>
+          <w:iCs w:val="0"/>
+          <w:sz w:val="24"/>
+          <w:szCs w:val="24"/>
+          <w:highlight w:val="none"/>
+          <w:shd w:val="clear" w:color="FFFFFF" w:fill="D9D9D9"/>
+        </w:rPr>
+      </w:pPr>
+      <w:r>
+        <w:rPr>
+          <w:b w:val="0"/>
+          <w:bCs w:val="0"/>
+          <w:i w:val="0"/>
+          <w:iCs w:val="0"/>
+          <w:sz w:val="24"/>
+          <w:szCs w:val="24"/>
+          <w:highlight w:val="none"/>
+          <w:shd w:val="clear" w:color="FFFFFF" w:fill="D9D9D9"/>
+        </w:rPr>
+        <w:t>IF ( i == j )</w:t>
+      </w:r>
+    </w:p>
+    <w:p>
+      <w:pPr>
+        <w:numPr>
+          <w:numId w:val="0"/>
+        </w:numPr>
+        <w:ind w:leftChars="0"/>
+        <w:jc w:val="both"/>
+        <w:rPr>
+          <w:b w:val="0"/>
+          <w:bCs w:val="0"/>
+          <w:i w:val="0"/>
+          <w:iCs w:val="0"/>
+          <w:sz w:val="24"/>
+          <w:szCs w:val="24"/>
+          <w:highlight w:val="none"/>
+          <w:shd w:val="clear" w:color="FFFFFF" w:fill="D9D9D9"/>
+        </w:rPr>
+      </w:pPr>
+      <w:r>
+        <w:rPr>
+          <w:b w:val="0"/>
+          <w:bCs w:val="0"/>
+          <w:i w:val="0"/>
+          <w:iCs w:val="0"/>
+          <w:sz w:val="24"/>
+          <w:szCs w:val="24"/>
+          <w:highlight w:val="none"/>
+          <w:shd w:val="clear" w:color="FFFFFF" w:fill="D9D9D9"/>
+        </w:rPr>
+        <w:t>{</w:t>
+      </w:r>
+    </w:p>
+    <w:p>
+      <w:pPr>
+        <w:numPr>
+          <w:numId w:val="0"/>
+        </w:numPr>
+        <w:ind w:leftChars="0" w:firstLine="420" w:firstLineChars="0"/>
+        <w:jc w:val="both"/>
+        <w:rPr>
+          <w:b w:val="0"/>
+          <w:bCs w:val="0"/>
+          <w:i w:val="0"/>
+          <w:iCs w:val="0"/>
+          <w:sz w:val="24"/>
+          <w:szCs w:val="24"/>
+          <w:highlight w:val="none"/>
+          <w:shd w:val="clear" w:color="FFFFFF" w:fill="D9D9D9"/>
+        </w:rPr>
+      </w:pPr>
+      <w:r>
+        <w:rPr>
+          <w:b w:val="0"/>
+          <w:bCs w:val="0"/>
+          <w:i w:val="0"/>
+          <w:iCs w:val="0"/>
+          <w:sz w:val="24"/>
+          <w:szCs w:val="24"/>
+          <w:highlight w:val="none"/>
+          <w:shd w:val="clear" w:color="FFFFFF" w:fill="D9D9D9"/>
+        </w:rPr>
+        <w:t xml:space="preserve">Print( </w:t>
+      </w:r>
+      <w:r>
+        <w:rPr>
+          <w:rFonts w:hint="default"/>
+          <w:b w:val="0"/>
+          <w:bCs w:val="0"/>
+          <w:i w:val="0"/>
+          <w:iCs w:val="0"/>
+          <w:sz w:val="24"/>
+          <w:szCs w:val="24"/>
+          <w:highlight w:val="none"/>
+          <w:shd w:val="clear" w:color="FFFFFF" w:fill="D9D9D9"/>
+        </w:rPr>
+        <w:t>‘A’i );</w:t>
+      </w:r>
+    </w:p>
+    <w:p>
+      <w:pPr>
+        <w:numPr>
+          <w:numId w:val="0"/>
+        </w:numPr>
+        <w:ind w:leftChars="0"/>
+        <w:jc w:val="both"/>
+        <w:rPr>
+          <w:b w:val="0"/>
+          <w:bCs w:val="0"/>
+          <w:i w:val="0"/>
+          <w:iCs w:val="0"/>
+          <w:sz w:val="24"/>
+          <w:szCs w:val="24"/>
+          <w:highlight w:val="none"/>
+          <w:shd w:val="clear" w:color="FFFFFF" w:fill="D9D9D9"/>
+        </w:rPr>
+      </w:pPr>
+      <w:r>
+        <w:rPr>
+          <w:b w:val="0"/>
+          <w:bCs w:val="0"/>
+          <w:i w:val="0"/>
+          <w:iCs w:val="0"/>
+          <w:sz w:val="24"/>
+          <w:szCs w:val="24"/>
+          <w:highlight w:val="none"/>
+          <w:shd w:val="clear" w:color="FFFFFF" w:fill="D9D9D9"/>
+        </w:rPr>
+        <w:t>}</w:t>
       </w:r>
       <w:bookmarkStart w:id="0" w:name="_GoBack"/>
       <w:bookmarkEnd w:id="0"/>
@@ -7177,10 +7769,351 @@
     <w:p>
       <w:pPr>
         <w:numPr>
-          <w:ilvl w:val="0"/>
           <w:numId w:val="0"/>
         </w:numPr>
         <w:ind w:leftChars="0"/>
+        <w:jc w:val="both"/>
+        <w:rPr>
+          <w:b w:val="0"/>
+          <w:bCs w:val="0"/>
+          <w:i w:val="0"/>
+          <w:iCs w:val="0"/>
+          <w:sz w:val="24"/>
+          <w:szCs w:val="24"/>
+          <w:highlight w:val="none"/>
+          <w:shd w:val="clear" w:color="FFFFFF" w:fill="D9D9D9"/>
+        </w:rPr>
+      </w:pPr>
+      <w:r>
+        <w:rPr>
+          <w:b w:val="0"/>
+          <w:bCs w:val="0"/>
+          <w:i w:val="0"/>
+          <w:iCs w:val="0"/>
+          <w:sz w:val="24"/>
+          <w:szCs w:val="24"/>
+          <w:highlight w:val="none"/>
+          <w:shd w:val="clear" w:color="FFFFFF" w:fill="D9D9D9"/>
+        </w:rPr>
+        <w:t>ELSE</w:t>
+      </w:r>
+    </w:p>
+    <w:p>
+      <w:pPr>
+        <w:numPr>
+          <w:numId w:val="0"/>
+        </w:numPr>
+        <w:ind w:leftChars="0"/>
+        <w:jc w:val="both"/>
+        <w:rPr>
+          <w:b w:val="0"/>
+          <w:bCs w:val="0"/>
+          <w:i w:val="0"/>
+          <w:iCs w:val="0"/>
+          <w:sz w:val="24"/>
+          <w:szCs w:val="24"/>
+          <w:highlight w:val="none"/>
+          <w:shd w:val="clear" w:color="FFFFFF" w:fill="D9D9D9"/>
+        </w:rPr>
+      </w:pPr>
+      <w:r>
+        <w:rPr>
+          <w:b w:val="0"/>
+          <w:bCs w:val="0"/>
+          <w:i w:val="0"/>
+          <w:iCs w:val="0"/>
+          <w:sz w:val="24"/>
+          <w:szCs w:val="24"/>
+          <w:highlight w:val="none"/>
+          <w:shd w:val="clear" w:color="FFFFFF" w:fill="D9D9D9"/>
+        </w:rPr>
+        <w:t>{</w:t>
+      </w:r>
+    </w:p>
+    <w:p>
+      <w:pPr>
+        <w:numPr>
+          <w:numId w:val="0"/>
+        </w:numPr>
+        <w:ind w:leftChars="0" w:firstLine="420" w:firstLineChars="0"/>
+        <w:jc w:val="both"/>
+        <w:rPr>
+          <w:b w:val="0"/>
+          <w:bCs w:val="0"/>
+          <w:i w:val="0"/>
+          <w:iCs w:val="0"/>
+          <w:sz w:val="24"/>
+          <w:szCs w:val="24"/>
+          <w:highlight w:val="none"/>
+          <w:shd w:val="clear" w:color="FFFFFF" w:fill="D9D9D9"/>
+        </w:rPr>
+      </w:pPr>
+      <w:r>
+        <w:rPr>
+          <w:b w:val="0"/>
+          <w:bCs w:val="0"/>
+          <w:i w:val="0"/>
+          <w:iCs w:val="0"/>
+          <w:sz w:val="24"/>
+          <w:szCs w:val="24"/>
+          <w:highlight w:val="none"/>
+          <w:shd w:val="clear" w:color="FFFFFF" w:fill="D9D9D9"/>
+        </w:rPr>
+        <w:t xml:space="preserve">Print( </w:t>
+      </w:r>
+      <w:r>
+        <w:rPr>
+          <w:rFonts w:hint="default"/>
+          <w:b w:val="0"/>
+          <w:bCs w:val="0"/>
+          <w:i w:val="0"/>
+          <w:iCs w:val="0"/>
+          <w:sz w:val="24"/>
+          <w:szCs w:val="24"/>
+          <w:highlight w:val="none"/>
+          <w:shd w:val="clear" w:color="FFFFFF" w:fill="D9D9D9"/>
+        </w:rPr>
+        <w:t xml:space="preserve">‘(’ </w:t>
+      </w:r>
+      <w:r>
+        <w:rPr>
+          <w:b w:val="0"/>
+          <w:bCs w:val="0"/>
+          <w:i w:val="0"/>
+          <w:iCs w:val="0"/>
+          <w:sz w:val="24"/>
+          <w:szCs w:val="24"/>
+          <w:highlight w:val="none"/>
+          <w:shd w:val="clear" w:color="FFFFFF" w:fill="D9D9D9"/>
+        </w:rPr>
+        <w:t>);</w:t>
+      </w:r>
+    </w:p>
+    <w:p>
+      <w:pPr>
+        <w:numPr>
+          <w:numId w:val="0"/>
+        </w:numPr>
+        <w:ind w:leftChars="0" w:firstLine="420" w:firstLineChars="0"/>
+        <w:jc w:val="both"/>
+        <w:rPr>
+          <w:b w:val="0"/>
+          <w:bCs w:val="0"/>
+          <w:i w:val="0"/>
+          <w:iCs w:val="0"/>
+          <w:sz w:val="24"/>
+          <w:szCs w:val="24"/>
+          <w:highlight w:val="none"/>
+          <w:shd w:val="clear" w:color="FFFFFF" w:fill="D9D9D9"/>
+        </w:rPr>
+      </w:pPr>
+      <w:r>
+        <w:rPr>
+          <w:b w:val="0"/>
+          <w:bCs w:val="0"/>
+          <w:i w:val="0"/>
+          <w:iCs w:val="0"/>
+          <w:sz w:val="24"/>
+          <w:szCs w:val="24"/>
+          <w:highlight w:val="none"/>
+          <w:shd w:val="clear" w:color="FFFFFF" w:fill="D9D9D9"/>
+        </w:rPr>
+        <w:t>Matrix_Parens( s, i, s[ i ][ j ] ); // Output left part of Matrix Multiplication.</w:t>
+      </w:r>
+    </w:p>
+    <w:p>
+      <w:pPr>
+        <w:numPr>
+          <w:ilvl w:val="0"/>
+          <w:numId w:val="0"/>
+        </w:numPr>
+        <w:ind w:leftChars="0" w:firstLine="420" w:firstLineChars="0"/>
+        <w:jc w:val="both"/>
+        <w:rPr>
+          <w:b w:val="0"/>
+          <w:bCs w:val="0"/>
+          <w:i w:val="0"/>
+          <w:iCs w:val="0"/>
+          <w:sz w:val="24"/>
+          <w:szCs w:val="24"/>
+          <w:highlight w:val="none"/>
+          <w:shd w:val="clear" w:color="FFFFFF" w:fill="D9D9D9"/>
+        </w:rPr>
+      </w:pPr>
+      <w:r>
+        <w:rPr>
+          <w:b w:val="0"/>
+          <w:bCs w:val="0"/>
+          <w:i w:val="0"/>
+          <w:iCs w:val="0"/>
+          <w:sz w:val="24"/>
+          <w:szCs w:val="24"/>
+          <w:highlight w:val="none"/>
+          <w:shd w:val="clear" w:color="FFFFFF" w:fill="D9D9D9"/>
+        </w:rPr>
+        <w:t xml:space="preserve">Matrix_Parens( s, s[ i ][ j ] + 1, j ); // </w:t>
+      </w:r>
+      <w:r>
+        <w:rPr>
+          <w:b w:val="0"/>
+          <w:bCs w:val="0"/>
+          <w:i w:val="0"/>
+          <w:iCs w:val="0"/>
+          <w:sz w:val="24"/>
+          <w:szCs w:val="24"/>
+          <w:highlight w:val="none"/>
+          <w:shd w:val="clear" w:color="FFFFFF" w:fill="D9D9D9"/>
+        </w:rPr>
+        <w:t xml:space="preserve">Output </w:t>
+      </w:r>
+      <w:r>
+        <w:rPr>
+          <w:b w:val="0"/>
+          <w:bCs w:val="0"/>
+          <w:i w:val="0"/>
+          <w:iCs w:val="0"/>
+          <w:sz w:val="24"/>
+          <w:szCs w:val="24"/>
+          <w:highlight w:val="none"/>
+          <w:shd w:val="clear" w:color="FFFFFF" w:fill="D9D9D9"/>
+        </w:rPr>
+        <w:t xml:space="preserve">right </w:t>
+      </w:r>
+      <w:r>
+        <w:rPr>
+          <w:b w:val="0"/>
+          <w:bCs w:val="0"/>
+          <w:i w:val="0"/>
+          <w:iCs w:val="0"/>
+          <w:sz w:val="24"/>
+          <w:szCs w:val="24"/>
+          <w:highlight w:val="none"/>
+          <w:shd w:val="clear" w:color="FFFFFF" w:fill="D9D9D9"/>
+        </w:rPr>
+        <w:t xml:space="preserve">part of Matrix </w:t>
+      </w:r>
+      <w:r>
+        <w:rPr>
+          <w:b w:val="0"/>
+          <w:bCs w:val="0"/>
+          <w:i w:val="0"/>
+          <w:iCs w:val="0"/>
+          <w:sz w:val="24"/>
+          <w:szCs w:val="24"/>
+          <w:highlight w:val="none"/>
+          <w:shd w:val="clear" w:color="auto" w:fill="auto"/>
+        </w:rPr>
+        <w:tab/>
+      </w:r>
+      <w:r>
+        <w:rPr>
+          <w:b w:val="0"/>
+          <w:bCs w:val="0"/>
+          <w:i w:val="0"/>
+          <w:iCs w:val="0"/>
+          <w:sz w:val="24"/>
+          <w:szCs w:val="24"/>
+          <w:highlight w:val="none"/>
+          <w:shd w:val="clear" w:color="FFFFFF" w:fill="D9D9D9"/>
+        </w:rPr>
+        <w:t>Multiplication.</w:t>
+      </w:r>
+    </w:p>
+    <w:p>
+      <w:pPr>
+        <w:numPr>
+          <w:numId w:val="0"/>
+        </w:numPr>
+        <w:ind w:leftChars="0" w:firstLine="420" w:firstLineChars="0"/>
+        <w:jc w:val="both"/>
+        <w:rPr>
+          <w:b w:val="0"/>
+          <w:bCs w:val="0"/>
+          <w:i w:val="0"/>
+          <w:iCs w:val="0"/>
+          <w:sz w:val="24"/>
+          <w:szCs w:val="24"/>
+          <w:highlight w:val="none"/>
+          <w:shd w:val="clear" w:color="FFFFFF" w:fill="D9D9D9"/>
+        </w:rPr>
+      </w:pPr>
+      <w:r>
+        <w:rPr>
+          <w:b w:val="0"/>
+          <w:bCs w:val="0"/>
+          <w:i w:val="0"/>
+          <w:iCs w:val="0"/>
+          <w:sz w:val="24"/>
+          <w:szCs w:val="24"/>
+          <w:highlight w:val="none"/>
+          <w:shd w:val="clear" w:color="FFFFFF" w:fill="D9D9D9"/>
+        </w:rPr>
+        <w:t xml:space="preserve">Print( </w:t>
+      </w:r>
+      <w:r>
+        <w:rPr>
+          <w:rFonts w:hint="default"/>
+          <w:b w:val="0"/>
+          <w:bCs w:val="0"/>
+          <w:i w:val="0"/>
+          <w:iCs w:val="0"/>
+          <w:sz w:val="24"/>
+          <w:szCs w:val="24"/>
+          <w:highlight w:val="none"/>
+          <w:shd w:val="clear" w:color="FFFFFF" w:fill="D9D9D9"/>
+        </w:rPr>
+        <w:t xml:space="preserve">‘)’ </w:t>
+      </w:r>
+      <w:r>
+        <w:rPr>
+          <w:b w:val="0"/>
+          <w:bCs w:val="0"/>
+          <w:i w:val="0"/>
+          <w:iCs w:val="0"/>
+          <w:sz w:val="24"/>
+          <w:szCs w:val="24"/>
+          <w:highlight w:val="none"/>
+          <w:shd w:val="clear" w:color="FFFFFF" w:fill="D9D9D9"/>
+        </w:rPr>
+        <w:t>);</w:t>
+      </w:r>
+    </w:p>
+    <w:p>
+      <w:pPr>
+        <w:numPr>
+          <w:numId w:val="0"/>
+        </w:numPr>
+        <w:jc w:val="both"/>
+        <w:rPr>
+          <w:b w:val="0"/>
+          <w:bCs w:val="0"/>
+          <w:i w:val="0"/>
+          <w:iCs w:val="0"/>
+          <w:sz w:val="24"/>
+          <w:szCs w:val="24"/>
+          <w:highlight w:val="none"/>
+          <w:shd w:val="clear" w:color="FFFFFF" w:fill="D9D9D9"/>
+        </w:rPr>
+      </w:pPr>
+      <w:r>
+        <w:rPr>
+          <w:b w:val="0"/>
+          <w:bCs w:val="0"/>
+          <w:i w:val="0"/>
+          <w:iCs w:val="0"/>
+          <w:sz w:val="24"/>
+          <w:szCs w:val="24"/>
+          <w:highlight w:val="none"/>
+          <w:shd w:val="clear" w:color="FFFFFF" w:fill="D9D9D9"/>
+        </w:rPr>
+        <w:t>}</w:t>
+      </w:r>
+    </w:p>
+    <w:p>
+      <w:pPr>
+        <w:numPr>
+          <w:numId w:val="0"/>
+        </w:numPr>
         <w:jc w:val="both"/>
         <w:rPr>
           <w:b/>
@@ -7202,25 +8135,410 @@
           <w:szCs w:val="24"/>
           <w:highlight w:val="yellow"/>
         </w:rPr>
-        <w:t>Step Four - Construct the Best Solution</w:t>
-      </w:r>
-    </w:p>
-    <w:p>
-      <w:pPr>
-        <w:numPr>
-          <w:ilvl w:val="0"/>
+        <w:t>Example:</w:t>
+      </w:r>
+    </w:p>
+    <w:tbl>
+      <w:tblPr>
+        <w:tblStyle w:val="4"/>
+        <w:tblpPr w:leftFromText="180" w:rightFromText="180" w:vertAnchor="text" w:horzAnchor="page" w:tblpX="3662" w:tblpY="92"/>
+        <w:tblOverlap w:val="never"/>
+        <w:tblW w:w="0" w:type="auto"/>
+        <w:tblInd w:w="0" w:type="dxa"/>
+        <w:tblBorders>
+          <w:top w:val="single" w:color="auto" w:sz="4" w:space="0"/>
+          <w:left w:val="single" w:color="auto" w:sz="4" w:space="0"/>
+          <w:bottom w:val="single" w:color="auto" w:sz="4" w:space="0"/>
+          <w:right w:val="single" w:color="auto" w:sz="4" w:space="0"/>
+          <w:insideH w:val="single" w:color="auto" w:sz="4" w:space="0"/>
+          <w:insideV w:val="single" w:color="auto" w:sz="4" w:space="0"/>
+        </w:tblBorders>
+        <w:tblLayout w:type="autofit"/>
+        <w:tblCellMar>
+          <w:top w:w="0" w:type="dxa"/>
+          <w:left w:w="108" w:type="dxa"/>
+          <w:bottom w:w="0" w:type="dxa"/>
+          <w:right w:w="108" w:type="dxa"/>
+        </w:tblCellMar>
+      </w:tblPr>
+      <w:tblGrid>
+        <w:gridCol w:w="800"/>
+        <w:gridCol w:w="855"/>
+        <w:gridCol w:w="837"/>
+      </w:tblGrid>
+      <w:tr>
+        <w:tc>
+          <w:tcPr>
+            <w:tcW w:w="800" w:type="dxa"/>
+            <w:vAlign w:val="center"/>
+          </w:tcPr>
+          <w:p>
+            <w:pPr>
+              <w:numPr>
+                <w:ilvl w:val="0"/>
+                <w:numId w:val="0"/>
+              </w:numPr>
+              <w:jc w:val="center"/>
+              <w:rPr>
+                <w:b w:val="0"/>
+                <w:bCs w:val="0"/>
+                <w:i w:val="0"/>
+                <w:iCs w:val="0"/>
+                <w:sz w:val="24"/>
+                <w:szCs w:val="24"/>
+                <w:highlight w:val="none"/>
+                <w:vertAlign w:val="baseline"/>
+              </w:rPr>
+            </w:pPr>
+            <w:r>
+              <w:rPr>
+                <w:b w:val="0"/>
+                <w:bCs w:val="0"/>
+                <w:i w:val="0"/>
+                <w:iCs w:val="0"/>
+                <w:sz w:val="24"/>
+                <w:szCs w:val="24"/>
+                <w:highlight w:val="none"/>
+                <w:vertAlign w:val="baseline"/>
+              </w:rPr>
+              <w:t>null</w:t>
+            </w:r>
+          </w:p>
+        </w:tc>
+        <w:tc>
+          <w:tcPr>
+            <w:tcW w:w="855" w:type="dxa"/>
+            <w:vAlign w:val="center"/>
+          </w:tcPr>
+          <w:p>
+            <w:pPr>
+              <w:numPr>
+                <w:ilvl w:val="0"/>
+                <w:numId w:val="0"/>
+              </w:numPr>
+              <w:jc w:val="center"/>
+              <w:rPr>
+                <w:b w:val="0"/>
+                <w:bCs w:val="0"/>
+                <w:i w:val="0"/>
+                <w:iCs w:val="0"/>
+                <w:sz w:val="24"/>
+                <w:szCs w:val="24"/>
+                <w:highlight w:val="none"/>
+                <w:vertAlign w:val="baseline"/>
+              </w:rPr>
+            </w:pPr>
+            <w:r>
+              <w:rPr>
+                <w:b w:val="0"/>
+                <w:bCs w:val="0"/>
+                <w:i w:val="0"/>
+                <w:iCs w:val="0"/>
+                <w:sz w:val="24"/>
+                <w:szCs w:val="24"/>
+                <w:highlight w:val="none"/>
+                <w:vertAlign w:val="baseline"/>
+              </w:rPr>
+              <w:t>1</w:t>
+            </w:r>
+          </w:p>
+        </w:tc>
+        <w:tc>
+          <w:tcPr>
+            <w:tcW w:w="837" w:type="dxa"/>
+            <w:vAlign w:val="center"/>
+          </w:tcPr>
+          <w:p>
+            <w:pPr>
+              <w:numPr>
+                <w:ilvl w:val="0"/>
+                <w:numId w:val="0"/>
+              </w:numPr>
+              <w:jc w:val="center"/>
+              <w:rPr>
+                <w:b w:val="0"/>
+                <w:bCs w:val="0"/>
+                <w:i w:val="0"/>
+                <w:iCs w:val="0"/>
+                <w:sz w:val="24"/>
+                <w:szCs w:val="24"/>
+                <w:highlight w:val="none"/>
+                <w:vertAlign w:val="baseline"/>
+              </w:rPr>
+            </w:pPr>
+            <w:r>
+              <w:rPr>
+                <w:b w:val="0"/>
+                <w:bCs w:val="0"/>
+                <w:i w:val="0"/>
+                <w:iCs w:val="0"/>
+                <w:sz w:val="24"/>
+                <w:szCs w:val="24"/>
+                <w:highlight w:val="none"/>
+                <w:vertAlign w:val="baseline"/>
+              </w:rPr>
+              <w:t>2</w:t>
+            </w:r>
+          </w:p>
+        </w:tc>
+      </w:tr>
+      <w:tr>
+        <w:tc>
+          <w:tcPr>
+            <w:tcW w:w="800" w:type="dxa"/>
+            <w:vAlign w:val="center"/>
+          </w:tcPr>
+          <w:p>
+            <w:pPr>
+              <w:numPr>
+                <w:ilvl w:val="0"/>
+                <w:numId w:val="0"/>
+              </w:numPr>
+              <w:jc w:val="center"/>
+              <w:rPr>
+                <w:b w:val="0"/>
+                <w:bCs w:val="0"/>
+                <w:i w:val="0"/>
+                <w:iCs w:val="0"/>
+                <w:sz w:val="24"/>
+                <w:szCs w:val="24"/>
+                <w:highlight w:val="none"/>
+                <w:vertAlign w:val="baseline"/>
+              </w:rPr>
+            </w:pPr>
+            <w:r>
+              <w:rPr>
+                <w:b w:val="0"/>
+                <w:bCs w:val="0"/>
+                <w:i w:val="0"/>
+                <w:iCs w:val="0"/>
+                <w:sz w:val="24"/>
+                <w:szCs w:val="24"/>
+                <w:highlight w:val="none"/>
+                <w:vertAlign w:val="baseline"/>
+              </w:rPr>
+              <w:t>null</w:t>
+            </w:r>
+          </w:p>
+        </w:tc>
+        <w:tc>
+          <w:tcPr>
+            <w:tcW w:w="855" w:type="dxa"/>
+            <w:vAlign w:val="center"/>
+          </w:tcPr>
+          <w:p>
+            <w:pPr>
+              <w:numPr>
+                <w:ilvl w:val="0"/>
+                <w:numId w:val="0"/>
+              </w:numPr>
+              <w:jc w:val="center"/>
+              <w:rPr>
+                <w:b w:val="0"/>
+                <w:bCs w:val="0"/>
+                <w:i w:val="0"/>
+                <w:iCs w:val="0"/>
+                <w:sz w:val="24"/>
+                <w:szCs w:val="24"/>
+                <w:highlight w:val="none"/>
+                <w:vertAlign w:val="baseline"/>
+              </w:rPr>
+            </w:pPr>
+            <w:r>
+              <w:rPr>
+                <w:b w:val="0"/>
+                <w:bCs w:val="0"/>
+                <w:i w:val="0"/>
+                <w:iCs w:val="0"/>
+                <w:sz w:val="24"/>
+                <w:szCs w:val="24"/>
+                <w:highlight w:val="none"/>
+                <w:vertAlign w:val="baseline"/>
+              </w:rPr>
+              <w:t>null</w:t>
+            </w:r>
+          </w:p>
+        </w:tc>
+        <w:tc>
+          <w:tcPr>
+            <w:tcW w:w="837" w:type="dxa"/>
+            <w:vAlign w:val="center"/>
+          </w:tcPr>
+          <w:p>
+            <w:pPr>
+              <w:numPr>
+                <w:ilvl w:val="0"/>
+                <w:numId w:val="0"/>
+              </w:numPr>
+              <w:jc w:val="center"/>
+              <w:rPr>
+                <w:b w:val="0"/>
+                <w:bCs w:val="0"/>
+                <w:i w:val="0"/>
+                <w:iCs w:val="0"/>
+                <w:sz w:val="24"/>
+                <w:szCs w:val="24"/>
+                <w:highlight w:val="none"/>
+                <w:vertAlign w:val="baseline"/>
+              </w:rPr>
+            </w:pPr>
+            <w:r>
+              <w:rPr>
+                <w:b w:val="0"/>
+                <w:bCs w:val="0"/>
+                <w:i w:val="0"/>
+                <w:iCs w:val="0"/>
+                <w:sz w:val="24"/>
+                <w:szCs w:val="24"/>
+                <w:highlight w:val="none"/>
+                <w:vertAlign w:val="baseline"/>
+              </w:rPr>
+              <w:t>2</w:t>
+            </w:r>
+          </w:p>
+        </w:tc>
+      </w:tr>
+    </w:tbl>
+    <w:p>
+      <w:pPr>
+        <w:numPr>
+          <w:numId w:val="0"/>
+        </w:numPr>
+        <w:jc w:val="both"/>
+        <w:rPr>
+          <w:b w:val="0"/>
+          <w:bCs w:val="0"/>
+          <w:i w:val="0"/>
+          <w:iCs w:val="0"/>
+          <w:sz w:val="24"/>
+          <w:szCs w:val="24"/>
+          <w:highlight w:val="yellow"/>
+        </w:rPr>
+      </w:pPr>
+      <w:r>
+        <w:rPr>
+          <w:b w:val="0"/>
+          <w:bCs w:val="0"/>
+          <w:i/>
+          <w:iCs/>
+          <w:sz w:val="24"/>
+          <w:szCs w:val="24"/>
+          <w:highlight w:val="yellow"/>
+        </w:rPr>
+        <w:t>s[ 1, 2 ][ 2, 3 ]:</w:t>
+      </w:r>
+    </w:p>
+    <w:p>
+      <w:pPr>
+        <w:numPr>
+          <w:numId w:val="0"/>
+        </w:numPr>
+        <w:jc w:val="both"/>
+        <w:rPr>
+          <w:b w:val="0"/>
+          <w:bCs w:val="0"/>
+          <w:i w:val="0"/>
+          <w:iCs w:val="0"/>
+          <w:sz w:val="24"/>
+          <w:szCs w:val="24"/>
+          <w:highlight w:val="none"/>
+        </w:rPr>
+      </w:pPr>
+    </w:p>
+    <w:p>
+      <w:pPr>
+        <w:numPr>
+          <w:numId w:val="0"/>
+        </w:numPr>
+        <w:jc w:val="both"/>
+        <w:rPr>
+          <w:b w:val="0"/>
+          <w:bCs w:val="0"/>
+          <w:i w:val="0"/>
+          <w:iCs w:val="0"/>
+          <w:sz w:val="24"/>
+          <w:szCs w:val="24"/>
+          <w:highlight w:val="none"/>
+        </w:rPr>
+      </w:pPr>
+    </w:p>
+    <w:p>
+      <w:pPr>
+        <w:numPr>
           <w:numId w:val="0"/>
         </w:numPr>
         <w:ind w:leftChars="0"/>
         <w:jc w:val="both"/>
         <w:rPr>
-          <w:b/>
-          <w:bCs/>
+          <w:b w:val="0"/>
+          <w:bCs w:val="0"/>
           <w:i/>
           <w:iCs/>
           <w:sz w:val="24"/>
           <w:szCs w:val="24"/>
           <w:highlight w:val="yellow"/>
+        </w:rPr>
+      </w:pPr>
+      <w:r>
+        <w:rPr>
+          <w:b w:val="0"/>
+          <w:bCs w:val="0"/>
+          <w:i/>
+          <w:iCs/>
+          <w:sz w:val="24"/>
+          <w:szCs w:val="24"/>
+          <w:highlight w:val="yellow"/>
+        </w:rPr>
+        <w:t>Output:</w:t>
+      </w:r>
+    </w:p>
+    <w:p>
+      <w:pPr>
+        <w:numPr>
+          <w:numId w:val="0"/>
+        </w:numPr>
+        <w:ind w:left="1260" w:leftChars="0" w:firstLine="600" w:firstLineChars="250"/>
+        <w:jc w:val="both"/>
+        <w:rPr>
+          <w:b w:val="0"/>
+          <w:bCs w:val="0"/>
+          <w:i w:val="0"/>
+          <w:iCs w:val="0"/>
+          <w:sz w:val="24"/>
+          <w:szCs w:val="24"/>
+          <w:highlight w:val="none"/>
+          <w:shd w:val="clear" w:color="FFFFFF" w:fill="D9D9D9"/>
+        </w:rPr>
+      </w:pPr>
+      <w:r>
+        <w:rPr>
+          <w:b w:val="0"/>
+          <w:bCs w:val="0"/>
+          <w:i w:val="0"/>
+          <w:iCs w:val="0"/>
+          <w:sz w:val="24"/>
+          <w:szCs w:val="24"/>
+          <w:highlight w:val="none"/>
+          <w:shd w:val="clear" w:color="FFFFFF" w:fill="D9D9D9"/>
+        </w:rPr>
+        <w:t>((A1A2)A3)</w:t>
+      </w:r>
+    </w:p>
+    <w:p>
+      <w:pPr>
+        <w:numPr>
+          <w:numId w:val="0"/>
+        </w:numPr>
+        <w:ind w:leftChars="0"/>
+        <w:jc w:val="both"/>
+        <w:rPr>
+          <w:b w:val="0"/>
+          <w:bCs w:val="0"/>
+          <w:i w:val="0"/>
+          <w:iCs w:val="0"/>
+          <w:sz w:val="24"/>
+          <w:szCs w:val="24"/>
+          <w:highlight w:val="none"/>
         </w:rPr>
       </w:pPr>
     </w:p>
@@ -7901,7 +9219,7 @@
     <w:lsdException w:unhideWhenUsed="0" w:uiPriority="0" w:semiHidden="0" w:name="Table Web 2"/>
     <w:lsdException w:unhideWhenUsed="0" w:uiPriority="0" w:semiHidden="0" w:name="Table Web 3"/>
     <w:lsdException w:unhideWhenUsed="0" w:uiPriority="0" w:semiHidden="0" w:name="Balloon Text"/>
-    <w:lsdException w:unhideWhenUsed="0" w:uiPriority="0" w:semiHidden="0" w:name="Table Grid"/>
+    <w:lsdException w:qFormat="1" w:unhideWhenUsed="0" w:uiPriority="0" w:semiHidden="0" w:name="Table Grid"/>
     <w:lsdException w:unhideWhenUsed="0" w:uiPriority="0" w:semiHidden="0" w:name="Table Theme"/>
     <w:lsdException w:unhideWhenUsed="0" w:uiPriority="60" w:semiHidden="0" w:name="Light Shading"/>
     <w:lsdException w:unhideWhenUsed="0" w:uiPriority="61" w:semiHidden="0" w:name="Light List"/>
@@ -8041,6 +9359,7 @@
   <w:style w:type="table" w:styleId="4">
     <w:name w:val="Table Grid"/>
     <w:basedOn w:val="3"/>
+    <w:qFormat/>
     <w:uiPriority w:val="0"/>
     <w:pPr>
       <w:widowControl w:val="0"/>

</xml_diff>